<commit_message>
Correction et finalisation de la documentation technique et de l'audit de perf
</commit_message>
<xml_diff>
--- a/documentation-technique.docx
+++ b/documentation-technique.docx
@@ -1,26 +1,9 @@
 
 <file path=word/document.xml><?xml version="1.0" encoding="utf-8"?>
-<w:document xmlns:wpc="http://schemas.microsoft.com/office/word/2010/wordprocessingCanvas" xmlns:cx="http://schemas.microsoft.com/office/drawing/2014/chartex" xmlns:cx1="http://schemas.microsoft.com/office/drawing/2015/9/8/chartex" xmlns:cx2="http://schemas.microsoft.com/office/drawing/2015/10/21/chartex" xmlns:cx3="http://schemas.microsoft.com/office/drawing/2016/5/9/chartex" xmlns:cx4="http://schemas.microsoft.com/office/drawing/2016/5/10/chartex" xmlns:cx5="http://schemas.microsoft.com/office/drawing/2016/5/11/chartex" xmlns:cx6="http://schemas.microsoft.com/office/drawing/2016/5/12/chartex" xmlns:cx7="http://schemas.microsoft.com/office/drawing/2016/5/13/chartex" xmlns:cx8="http://schemas.microsoft.com/office/drawing/2016/5/14/chartex" xmlns:mc="http://schemas.openxmlformats.org/markup-compatibility/2006" xmlns:aink="http://schemas.microsoft.com/office/drawing/2016/ink" xmlns:am3d="http://schemas.microsoft.com/office/drawing/2017/model3d" xmlns:o="urn:schemas-microsoft-com:office:office" xmlns:r="http://schemas.openxmlformats.org/officeDocument/2006/relationships" xmlns:m="http://schemas.openxmlformats.org/officeDocument/2006/math" xmlns:v="urn:schemas-microsoft-com:vml" xmlns:wp14="http://schemas.microsoft.com/office/word/2010/wordprocessingDrawing" xmlns:wp="http://schemas.openxmlformats.org/drawingml/2006/wordprocessingDrawing" xmlns:w10="urn:schemas-microsoft-com:office:word" xmlns:w="http://schemas.openxmlformats.org/wordprocessingml/2006/main" xmlns:w14="http://schemas.microsoft.com/office/word/2010/wordml" xmlns:w15="http://schemas.microsoft.com/office/word/2012/wordml" xmlns:w16cid="http://schemas.microsoft.com/office/word/2016/wordml/cid" xmlns:w16se="http://schemas.microsoft.com/office/word/2015/wordml/symex" xmlns:wpg="http://schemas.microsoft.com/office/word/2010/wordprocessingGroup" xmlns:wpi="http://schemas.microsoft.com/office/word/2010/wordprocessingInk" xmlns:wne="http://schemas.microsoft.com/office/word/2006/wordml" xmlns:wps="http://schemas.microsoft.com/office/word/2010/wordprocessingShape" mc:Ignorable="w14 w15 w16se w16cid wp14">
+<w:document xmlns:wpc="http://schemas.microsoft.com/office/word/2010/wordprocessingCanvas" xmlns:mc="http://schemas.openxmlformats.org/markup-compatibility/2006" xmlns:o="urn:schemas-microsoft-com:office:office" xmlns:r="http://schemas.openxmlformats.org/officeDocument/2006/relationships" xmlns:m="http://schemas.openxmlformats.org/officeDocument/2006/math" xmlns:v="urn:schemas-microsoft-com:vml" xmlns:wp14="http://schemas.microsoft.com/office/word/2010/wordprocessingDrawing" xmlns:wp="http://schemas.openxmlformats.org/drawingml/2006/wordprocessingDrawing" xmlns:w10="urn:schemas-microsoft-com:office:word" xmlns:w="http://schemas.openxmlformats.org/wordprocessingml/2006/main" xmlns:w14="http://schemas.microsoft.com/office/word/2010/wordml" xmlns:w15="http://schemas.microsoft.com/office/word/2012/wordml" xmlns:wpg="http://schemas.microsoft.com/office/word/2010/wordprocessingGroup" xmlns:wpi="http://schemas.microsoft.com/office/word/2010/wordprocessingInk" xmlns:wne="http://schemas.microsoft.com/office/word/2006/wordml" xmlns:wps="http://schemas.microsoft.com/office/word/2010/wordprocessingShape" mc:Ignorable="w14 w15 wp14">
   <w:body>
     <w:p>
       <w:pPr>
-        <w:pStyle w:val="NoSpacing"/>
-        <w:rPr>
-          <w:lang w:val="fr-CH"/>
-        </w:rPr>
-      </w:pPr>
-      <w:proofErr w:type="spellStart"/>
-      <w:r>
-        <w:rPr>
-          <w:lang w:val="fr-CH"/>
-        </w:rPr>
-        <w:t>Todolist</w:t>
-      </w:r>
-      <w:proofErr w:type="spellEnd"/>
-    </w:p>
-    <w:p>
-      <w:pPr>
-        <w:jc w:val="center"/>
         <w:rPr>
           <w:sz w:val="32"/>
           <w:szCs w:val="32"/>
@@ -30,7 +13,7 @@
     </w:p>
     <w:tbl>
       <w:tblPr>
-        <w:tblStyle w:val="TableGrid"/>
+        <w:tblStyle w:val="Grilledutableau"/>
         <w:tblW w:w="0" w:type="auto"/>
         <w:tblLook w:val="04A0" w:firstRow="1" w:lastRow="0" w:firstColumn="1" w:lastColumn="0" w:noHBand="0" w:noVBand="1"/>
       </w:tblPr>
@@ -146,6 +129,9 @@
         </w:tc>
       </w:tr>
       <w:tr>
+        <w:trPr>
+          <w:trHeight w:val="1758"/>
+        </w:trPr>
         <w:tc>
           <w:tcPr>
             <w:tcW w:w="3020" w:type="dxa"/>
@@ -191,6 +177,26 @@
                 <w:lang w:val="fr-CH"/>
               </w:rPr>
             </w:pPr>
+          </w:p>
+          <w:p>
+            <w:pPr>
+              <w:jc w:val="center"/>
+              <w:rPr>
+                <w:sz w:val="32"/>
+                <w:szCs w:val="32"/>
+                <w:lang w:val="fr-CH"/>
+              </w:rPr>
+            </w:pPr>
+          </w:p>
+          <w:p>
+            <w:pPr>
+              <w:jc w:val="center"/>
+              <w:rPr>
+                <w:sz w:val="32"/>
+                <w:szCs w:val="32"/>
+                <w:lang w:val="fr-CH"/>
+              </w:rPr>
+            </w:pPr>
             <w:r>
               <w:rPr>
                 <w:sz w:val="32"/>
@@ -204,7 +210,7 @@
       </w:tr>
       <w:tr>
         <w:trPr>
-          <w:trHeight w:val="249"/>
+          <w:trHeight w:val="550"/>
         </w:trPr>
         <w:tc>
           <w:tcPr>
@@ -272,7 +278,6 @@
     </w:tbl>
     <w:p>
       <w:pPr>
-        <w:jc w:val="center"/>
         <w:rPr>
           <w:sz w:val="32"/>
           <w:szCs w:val="32"/>
@@ -289,116 +294,207 @@
           <w:lang w:val="fr-CH"/>
         </w:rPr>
       </w:pPr>
-    </w:p>
-    <w:p>
-      <w:pPr>
-        <w:jc w:val="center"/>
+      <w:r>
+        <w:rPr>
+          <w:noProof/>
+          <w:lang w:eastAsia="fr-FR"/>
+        </w:rPr>
+        <w:pict>
+          <v:shapetype id="_x0000_t75" coordsize="21600,21600" o:spt="75" o:preferrelative="t" path="m@4@5l@4@11@9@11@9@5xe" filled="f" stroked="f">
+            <v:stroke joinstyle="miter"/>
+            <v:formulas>
+              <v:f eqn="if lineDrawn pixelLineWidth 0"/>
+              <v:f eqn="sum @0 1 0"/>
+              <v:f eqn="sum 0 0 @1"/>
+              <v:f eqn="prod @2 1 2"/>
+              <v:f eqn="prod @3 21600 pixelWidth"/>
+              <v:f eqn="prod @3 21600 pixelHeight"/>
+              <v:f eqn="sum @0 0 1"/>
+              <v:f eqn="prod @6 1 2"/>
+              <v:f eqn="prod @7 21600 pixelWidth"/>
+              <v:f eqn="sum @8 21600 0"/>
+              <v:f eqn="prod @7 21600 pixelHeight"/>
+              <v:f eqn="sum @10 21600 0"/>
+            </v:formulas>
+            <v:path o:extrusionok="f" gradientshapeok="t" o:connecttype="rect"/>
+            <o:lock v:ext="edit" aspectratio="t"/>
+          </v:shapetype>
+          <v:shape id="_x0000_i1025" type="#_x0000_t75" style="width:222.1pt;height:81.5pt">
+            <v:imagedata r:id="rId5" o:title="logo"/>
+          </v:shape>
+        </w:pict>
+      </w:r>
+      <w:r>
         <w:rPr>
           <w:sz w:val="32"/>
           <w:szCs w:val="32"/>
           <w:lang w:val="fr-CH"/>
         </w:rPr>
-      </w:pPr>
-      <w:r>
-        <w:rPr>
-          <w:sz w:val="32"/>
-          <w:szCs w:val="32"/>
-          <w:lang w:val="fr-CH"/>
-        </w:rPr>
         <w:br w:type="page"/>
       </w:r>
     </w:p>
     <w:p>
-      <w:pPr>
-        <w:pStyle w:val="ListParagraph"/>
-        <w:numPr>
-          <w:ilvl w:val="0"/>
-          <w:numId w:val="1"/>
-        </w:numPr>
+      <w:r>
+        <w:lastRenderedPageBreak/>
+        <w:br/>
+      </w:r>
+    </w:p>
+    <w:p>
+      <w:pPr>
         <w:jc w:val="center"/>
         <w:rPr>
-          <w:sz w:val="32"/>
-          <w:szCs w:val="32"/>
-          <w:lang w:val="fr-CH"/>
-        </w:rPr>
-      </w:pPr>
-      <w:r>
-        <w:rPr>
-          <w:sz w:val="32"/>
-          <w:szCs w:val="32"/>
-          <w:lang w:val="fr-CH"/>
-        </w:rPr>
-        <w:lastRenderedPageBreak/>
-        <w:t xml:space="preserve">Description de </w:t>
-      </w:r>
-      <w:r>
-        <w:rPr>
-          <w:sz w:val="32"/>
-          <w:szCs w:val="32"/>
-          <w:lang w:val="fr-CH"/>
-        </w:rPr>
-        <w:t>l’usage (non technique)</w:t>
-      </w:r>
-      <w:r>
-        <w:rPr>
-          <w:sz w:val="32"/>
-          <w:szCs w:val="32"/>
-          <w:lang w:val="fr-CH"/>
-        </w:rPr>
-        <w:t xml:space="preserve"> de l’application</w:t>
-      </w:r>
-    </w:p>
-    <w:p>
-      <w:pPr>
-        <w:pStyle w:val="ListParagraph"/>
-        <w:numPr>
-          <w:ilvl w:val="0"/>
-          <w:numId w:val="1"/>
-        </w:numPr>
+          <w:sz w:val="44"/>
+          <w:szCs w:val="44"/>
+        </w:rPr>
+      </w:pPr>
+      <w:r>
+        <w:rPr>
+          <w:sz w:val="44"/>
+          <w:szCs w:val="44"/>
+        </w:rPr>
+        <w:t>SOMMAIRE</w:t>
+      </w:r>
+    </w:p>
+    <w:p>
+      <w:pPr>
         <w:jc w:val="center"/>
         <w:rPr>
-          <w:sz w:val="32"/>
-          <w:szCs w:val="32"/>
-          <w:lang w:val="fr-CH"/>
-        </w:rPr>
-      </w:pPr>
-      <w:r>
-        <w:rPr>
-          <w:sz w:val="32"/>
-          <w:szCs w:val="32"/>
-          <w:lang w:val="fr-CH"/>
-        </w:rPr>
-        <w:t xml:space="preserve">Description de </w:t>
-      </w:r>
-      <w:r>
-        <w:rPr>
-          <w:sz w:val="32"/>
-          <w:szCs w:val="32"/>
-          <w:lang w:val="fr-CH"/>
-        </w:rPr>
-        <w:t>l’usage (technique)</w:t>
-      </w:r>
-      <w:r>
-        <w:rPr>
-          <w:sz w:val="32"/>
-          <w:szCs w:val="32"/>
-          <w:lang w:val="fr-CH"/>
-        </w:rPr>
-        <w:t xml:space="preserve"> de l’application</w:t>
-      </w:r>
-    </w:p>
-    <w:p>
-      <w:pPr>
-        <w:pStyle w:val="Heading2"/>
-      </w:pPr>
-      <w:r>
+          <w:sz w:val="44"/>
+          <w:szCs w:val="44"/>
+        </w:rPr>
+      </w:pPr>
+      <w:hyperlink w:anchor="_Guide_d’utilisation" w:history="1">
+        <w:r>
+          <w:rPr>
+            <w:rStyle w:val="Lienhypertexte"/>
+            <w:sz w:val="44"/>
+            <w:szCs w:val="44"/>
+          </w:rPr>
+          <w:t>Guide d’u</w:t>
+        </w:r>
+        <w:r>
+          <w:rPr>
+            <w:rStyle w:val="Lienhypertexte"/>
+            <w:sz w:val="44"/>
+            <w:szCs w:val="44"/>
+          </w:rPr>
+          <w:t>t</w:t>
+        </w:r>
+        <w:r>
+          <w:rPr>
+            <w:rStyle w:val="Lienhypertexte"/>
+            <w:sz w:val="44"/>
+            <w:szCs w:val="44"/>
+          </w:rPr>
+          <w:t>ilisation</w:t>
+        </w:r>
+      </w:hyperlink>
+    </w:p>
+    <w:p>
+      <w:pPr>
+        <w:jc w:val="center"/>
+        <w:rPr>
+          <w:sz w:val="44"/>
+          <w:szCs w:val="44"/>
+        </w:rPr>
+      </w:pPr>
+      <w:hyperlink w:anchor="_Description_technique_de" w:history="1">
+        <w:r>
+          <w:rPr>
+            <w:rStyle w:val="Lienhypertexte"/>
+            <w:sz w:val="44"/>
+            <w:szCs w:val="44"/>
+          </w:rPr>
+          <w:t>Description techn</w:t>
+        </w:r>
+        <w:r>
+          <w:rPr>
+            <w:rStyle w:val="Lienhypertexte"/>
+            <w:sz w:val="44"/>
+            <w:szCs w:val="44"/>
+          </w:rPr>
+          <w:t>i</w:t>
+        </w:r>
+        <w:r>
+          <w:rPr>
+            <w:rStyle w:val="Lienhypertexte"/>
+            <w:sz w:val="44"/>
+            <w:szCs w:val="44"/>
+          </w:rPr>
+          <w:t>que de l’application</w:t>
+        </w:r>
+      </w:hyperlink>
+    </w:p>
+    <w:p>
+      <w:pPr>
+        <w:jc w:val="center"/>
+        <w:rPr>
+          <w:sz w:val="44"/>
+          <w:szCs w:val="44"/>
+        </w:rPr>
+      </w:pPr>
+      <w:hyperlink w:anchor="_Audit_de_performance" w:history="1">
+        <w:r>
+          <w:rPr>
+            <w:rStyle w:val="Lienhypertexte"/>
+            <w:sz w:val="44"/>
+            <w:szCs w:val="44"/>
+          </w:rPr>
+          <w:t>Audit de perf</w:t>
+        </w:r>
+        <w:r>
+          <w:rPr>
+            <w:rStyle w:val="Lienhypertexte"/>
+            <w:sz w:val="44"/>
+            <w:szCs w:val="44"/>
+          </w:rPr>
+          <w:t>o</w:t>
+        </w:r>
+        <w:r>
+          <w:rPr>
+            <w:rStyle w:val="Lienhypertexte"/>
+            <w:sz w:val="44"/>
+            <w:szCs w:val="44"/>
+          </w:rPr>
+          <w:t>r</w:t>
+        </w:r>
+        <w:r>
+          <w:rPr>
+            <w:rStyle w:val="Lienhypertexte"/>
+            <w:sz w:val="44"/>
+            <w:szCs w:val="44"/>
+          </w:rPr>
+          <w:t>m</w:t>
+        </w:r>
+        <w:r>
+          <w:rPr>
+            <w:rStyle w:val="Lienhypertexte"/>
+            <w:sz w:val="44"/>
+            <w:szCs w:val="44"/>
+          </w:rPr>
+          <w:t>ance</w:t>
+        </w:r>
+      </w:hyperlink>
+    </w:p>
+    <w:p>
+      <w:pPr>
+        <w:rPr>
+          <w:lang w:val="fr-CH"/>
+        </w:rPr>
+      </w:pPr>
+      <w:r>
+        <w:rPr>
+          <w:lang w:val="fr-CH"/>
+        </w:rPr>
         <w:br w:type="page"/>
       </w:r>
     </w:p>
     <w:p>
       <w:pPr>
-        <w:pStyle w:val="Heading1"/>
-      </w:pPr>
+        <w:pStyle w:val="Titre1"/>
+      </w:pPr>
+      <w:bookmarkStart w:id="0" w:name="_Guide_d’utilisation"/>
+      <w:bookmarkEnd w:id="0"/>
       <w:r>
         <w:lastRenderedPageBreak/>
         <w:t>Guide d’utilisation</w:t>
@@ -413,7 +509,7 @@
     </w:p>
     <w:p>
       <w:pPr>
-        <w:pStyle w:val="Heading2"/>
+        <w:pStyle w:val="Titre2"/>
         <w:spacing w:line="480" w:lineRule="auto"/>
       </w:pPr>
       <w:r>
@@ -422,7 +518,7 @@
     </w:p>
     <w:p>
       <w:pPr>
-        <w:pStyle w:val="ListParagraph"/>
+        <w:pStyle w:val="Paragraphedeliste"/>
         <w:rPr>
           <w:lang w:val="fr-CH"/>
         </w:rPr>
@@ -494,7 +590,7 @@
     </w:p>
     <w:p>
       <w:pPr>
-        <w:pStyle w:val="ListParagraph"/>
+        <w:pStyle w:val="Paragraphedeliste"/>
         <w:numPr>
           <w:ilvl w:val="0"/>
           <w:numId w:val="2"/>
@@ -524,7 +620,7 @@
     </w:p>
     <w:p>
       <w:pPr>
-        <w:pStyle w:val="ListParagraph"/>
+        <w:pStyle w:val="Paragraphedeliste"/>
         <w:numPr>
           <w:ilvl w:val="0"/>
           <w:numId w:val="2"/>
@@ -542,7 +638,7 @@
     </w:p>
     <w:p>
       <w:pPr>
-        <w:pStyle w:val="ListParagraph"/>
+        <w:pStyle w:val="Paragraphedeliste"/>
         <w:numPr>
           <w:ilvl w:val="0"/>
           <w:numId w:val="2"/>
@@ -578,7 +674,7 @@
     </w:p>
     <w:p>
       <w:pPr>
-        <w:pStyle w:val="ListParagraph"/>
+        <w:pStyle w:val="Paragraphedeliste"/>
         <w:numPr>
           <w:ilvl w:val="0"/>
           <w:numId w:val="2"/>
@@ -596,7 +692,7 @@
     </w:p>
     <w:p>
       <w:pPr>
-        <w:pStyle w:val="Heading2"/>
+        <w:pStyle w:val="Titre2"/>
         <w:spacing w:line="480" w:lineRule="auto"/>
       </w:pPr>
       <w:r>
@@ -605,7 +701,7 @@
     </w:p>
     <w:p>
       <w:pPr>
-        <w:pStyle w:val="ListParagraph"/>
+        <w:pStyle w:val="Paragraphedeliste"/>
         <w:rPr>
           <w:lang w:val="fr-CH"/>
         </w:rPr>
@@ -626,7 +722,39 @@
         <w:rPr>
           <w:lang w:val="fr-CH"/>
         </w:rPr>
-        <w:t xml:space="preserve"> dans le local storage de votre </w:t>
+        <w:t xml:space="preserve"> dans le </w:t>
+      </w:r>
+      <w:r>
+        <w:rPr>
+          <w:lang w:val="fr-CH"/>
+        </w:rPr>
+        <w:t>« </w:t>
+      </w:r>
+      <w:r>
+        <w:rPr>
+          <w:lang w:val="fr-CH"/>
+        </w:rPr>
+        <w:t xml:space="preserve">local </w:t>
+      </w:r>
+      <w:proofErr w:type="spellStart"/>
+      <w:r>
+        <w:rPr>
+          <w:lang w:val="fr-CH"/>
+        </w:rPr>
+        <w:t>storage</w:t>
+      </w:r>
+      <w:proofErr w:type="spellEnd"/>
+      <w:r>
+        <w:rPr>
+          <w:lang w:val="fr-CH"/>
+        </w:rPr>
+        <w:t> »</w:t>
+      </w:r>
+      <w:r>
+        <w:rPr>
+          <w:lang w:val="fr-CH"/>
+        </w:rPr>
+        <w:t xml:space="preserve"> de votre </w:t>
       </w:r>
       <w:r>
         <w:rPr>
@@ -643,7 +771,7 @@
     </w:p>
     <w:p>
       <w:pPr>
-        <w:pStyle w:val="ListParagraph"/>
+        <w:pStyle w:val="Paragraphedeliste"/>
         <w:rPr>
           <w:lang w:val="fr-CH"/>
         </w:rPr>
@@ -671,16 +799,30 @@
           <w:color w:val="FF0000"/>
           <w:lang w:val="fr-CH"/>
         </w:rPr>
-        <w:t>l’utilisateur.</w:t>
-      </w:r>
-    </w:p>
-    <w:p>
-      <w:pPr>
-        <w:pStyle w:val="Heading2"/>
+        <w:t>l’utilisateur</w:t>
+      </w:r>
+      <w:r>
+        <w:rPr>
+          <w:color w:val="FF0000"/>
+          <w:lang w:val="fr-CH"/>
+        </w:rPr>
+        <w:t xml:space="preserve"> s’il possède des bases en développement</w:t>
+      </w:r>
+      <w:r>
+        <w:rPr>
+          <w:color w:val="FF0000"/>
+          <w:lang w:val="fr-CH"/>
+        </w:rPr>
+        <w:t>.</w:t>
+      </w:r>
+    </w:p>
+    <w:p>
+      <w:pPr>
+        <w:pStyle w:val="Titre2"/>
         <w:spacing w:line="480" w:lineRule="auto"/>
       </w:pPr>
-      <w:bookmarkStart w:id="0" w:name="_Modification_et_interaction"/>
-      <w:bookmarkEnd w:id="0"/>
+      <w:bookmarkStart w:id="1" w:name="_Modification_et_interaction"/>
+      <w:bookmarkEnd w:id="1"/>
       <w:r>
         <w:t>Modification</w:t>
       </w:r>
@@ -699,7 +841,7 @@
     </w:p>
     <w:p>
       <w:pPr>
-        <w:pStyle w:val="ListParagraph"/>
+        <w:pStyle w:val="Paragraphedeliste"/>
         <w:rPr>
           <w:lang w:val="fr-CH"/>
         </w:rPr>
@@ -755,7 +897,7 @@
     </w:p>
     <w:p>
       <w:pPr>
-        <w:pStyle w:val="ListParagraph"/>
+        <w:pStyle w:val="Paragraphedeliste"/>
         <w:rPr>
           <w:lang w:val="fr-CH"/>
         </w:rPr>
@@ -781,7 +923,7 @@
     </w:p>
     <w:p>
       <w:pPr>
-        <w:pStyle w:val="ListParagraph"/>
+        <w:pStyle w:val="Paragraphedeliste"/>
         <w:rPr>
           <w:lang w:val="fr-CH"/>
         </w:rPr>
@@ -870,13 +1012,27 @@
         <w:rPr>
           <w:lang w:val="fr-CH"/>
         </w:rPr>
-        <w:t xml:space="preserve">tra « Clear </w:t>
+        <w:t>tra « </w:t>
       </w:r>
       <w:proofErr w:type="spellStart"/>
       <w:r>
         <w:rPr>
           <w:lang w:val="fr-CH"/>
         </w:rPr>
+        <w:t>Clear</w:t>
+      </w:r>
+      <w:proofErr w:type="spellEnd"/>
+      <w:r>
+        <w:rPr>
+          <w:lang w:val="fr-CH"/>
+        </w:rPr>
+        <w:t xml:space="preserve"> </w:t>
+      </w:r>
+      <w:proofErr w:type="spellStart"/>
+      <w:r>
+        <w:rPr>
+          <w:lang w:val="fr-CH"/>
+        </w:rPr>
         <w:t>completed</w:t>
       </w:r>
       <w:proofErr w:type="spellEnd"/>
@@ -889,7 +1045,7 @@
     </w:p>
     <w:p>
       <w:pPr>
-        <w:pStyle w:val="Heading2"/>
+        <w:pStyle w:val="Titre2"/>
         <w:spacing w:line="480" w:lineRule="auto"/>
       </w:pPr>
       <w:r>
@@ -898,7 +1054,7 @@
     </w:p>
     <w:p>
       <w:pPr>
-        <w:pStyle w:val="ListParagraph"/>
+        <w:pStyle w:val="Paragraphedeliste"/>
         <w:rPr>
           <w:lang w:val="fr-CH"/>
         </w:rPr>
@@ -912,7 +1068,7 @@
     </w:p>
     <w:p>
       <w:pPr>
-        <w:pStyle w:val="ListParagraph"/>
+        <w:pStyle w:val="Paragraphedeliste"/>
         <w:rPr>
           <w:lang w:val="fr-CH"/>
         </w:rPr>
@@ -926,7 +1082,7 @@
     </w:p>
     <w:p>
       <w:pPr>
-        <w:pStyle w:val="ListParagraph"/>
+        <w:pStyle w:val="Paragraphedeliste"/>
         <w:numPr>
           <w:ilvl w:val="0"/>
           <w:numId w:val="2"/>
@@ -998,7 +1154,7 @@
     </w:p>
     <w:p>
       <w:pPr>
-        <w:pStyle w:val="ListParagraph"/>
+        <w:pStyle w:val="Paragraphedeliste"/>
         <w:numPr>
           <w:ilvl w:val="0"/>
           <w:numId w:val="2"/>
@@ -1034,7 +1190,7 @@
     </w:p>
     <w:p>
       <w:pPr>
-        <w:pStyle w:val="ListParagraph"/>
+        <w:pStyle w:val="Paragraphedeliste"/>
         <w:numPr>
           <w:ilvl w:val="0"/>
           <w:numId w:val="2"/>
@@ -1099,13 +1255,41 @@
         <w:rPr>
           <w:lang w:val="fr-CH"/>
         </w:rPr>
-        <w:t xml:space="preserve"> alors la petite flèche à gauche du champ « What’s to be </w:t>
+        <w:t xml:space="preserve"> alors la petite flèche à gauche du champ « </w:t>
       </w:r>
       <w:proofErr w:type="spellStart"/>
       <w:r>
         <w:rPr>
           <w:lang w:val="fr-CH"/>
         </w:rPr>
+        <w:t>What’s</w:t>
+      </w:r>
+      <w:proofErr w:type="spellEnd"/>
+      <w:r>
+        <w:rPr>
+          <w:lang w:val="fr-CH"/>
+        </w:rPr>
+        <w:t xml:space="preserve"> to </w:t>
+      </w:r>
+      <w:proofErr w:type="spellStart"/>
+      <w:r>
+        <w:rPr>
+          <w:lang w:val="fr-CH"/>
+        </w:rPr>
+        <w:t>be</w:t>
+      </w:r>
+      <w:proofErr w:type="spellEnd"/>
+      <w:r>
+        <w:rPr>
+          <w:lang w:val="fr-CH"/>
+        </w:rPr>
+        <w:t xml:space="preserve"> </w:t>
+      </w:r>
+      <w:proofErr w:type="spellStart"/>
+      <w:r>
+        <w:rPr>
+          <w:lang w:val="fr-CH"/>
+        </w:rPr>
         <w:t>done</w:t>
       </w:r>
       <w:proofErr w:type="spellEnd"/>
@@ -1115,12 +1299,14 @@
         </w:rPr>
         <w:t xml:space="preserve"> » sera </w:t>
       </w:r>
+      <w:proofErr w:type="spellStart"/>
       <w:r>
         <w:rPr>
           <w:lang w:val="fr-CH"/>
         </w:rPr>
         <w:t>highlightée</w:t>
       </w:r>
+      <w:proofErr w:type="spellEnd"/>
       <w:r>
         <w:rPr>
           <w:lang w:val="fr-CH"/>
@@ -1180,7 +1366,7 @@
     </w:p>
     <w:p>
       <w:pPr>
-        <w:pStyle w:val="Heading2"/>
+        <w:pStyle w:val="Titre2"/>
         <w:spacing w:line="480" w:lineRule="auto"/>
       </w:pPr>
       <w:r>
@@ -1190,7 +1376,7 @@
     </w:p>
     <w:p>
       <w:pPr>
-        <w:pStyle w:val="ListParagraph"/>
+        <w:pStyle w:val="Paragraphedeliste"/>
         <w:rPr>
           <w:lang w:val="fr-CH"/>
         </w:rPr>
@@ -1254,7 +1440,7 @@
       <w:hyperlink w:anchor="_Modification_et_interaction" w:history="1">
         <w:r>
           <w:rPr>
-            <w:rStyle w:val="Hyperlink"/>
+            <w:rStyle w:val="Lienhypertexte"/>
             <w:lang w:val="fr-CH"/>
           </w:rPr>
           <w:t>Modification et interaction d’une tâche</w:t>
@@ -1269,7 +1455,7 @@
     </w:p>
     <w:p>
       <w:pPr>
-        <w:pStyle w:val="ListParagraph"/>
+        <w:pStyle w:val="Paragraphedeliste"/>
         <w:rPr>
           <w:lang w:val="fr-CH"/>
         </w:rPr>
@@ -1317,7 +1503,7 @@
       <w:hyperlink w:anchor="_Modification_et_interaction" w:history="1">
         <w:r>
           <w:rPr>
-            <w:rStyle w:val="Hyperlink"/>
+            <w:rStyle w:val="Lienhypertexte"/>
             <w:lang w:val="fr-CH"/>
           </w:rPr>
           <w:t>Modification et interaction d’une tâche</w:t>
@@ -1356,7 +1542,7 @@
     </w:p>
     <w:p>
       <w:pPr>
-        <w:pStyle w:val="ListParagraph"/>
+        <w:pStyle w:val="Paragraphedeliste"/>
         <w:rPr>
           <w:lang w:val="fr-CH"/>
         </w:rPr>
@@ -1370,7 +1556,7 @@
     </w:p>
     <w:p>
       <w:pPr>
-        <w:pStyle w:val="ListParagraph"/>
+        <w:pStyle w:val="Paragraphedeliste"/>
         <w:rPr>
           <w:sz w:val="24"/>
           <w:szCs w:val="24"/>
@@ -1381,7 +1567,7 @@
     </w:p>
     <w:p>
       <w:pPr>
-        <w:pStyle w:val="ListParagraph"/>
+        <w:pStyle w:val="Paragraphedeliste"/>
         <w:rPr>
           <w:sz w:val="24"/>
           <w:szCs w:val="24"/>
@@ -1392,7 +1578,7 @@
     </w:p>
     <w:p>
       <w:pPr>
-        <w:pStyle w:val="ListParagraph"/>
+        <w:pStyle w:val="Paragraphedeliste"/>
         <w:rPr>
           <w:sz w:val="24"/>
           <w:szCs w:val="24"/>
@@ -1416,8 +1602,10 @@
     </w:p>
     <w:p>
       <w:pPr>
-        <w:pStyle w:val="Heading1"/>
-      </w:pPr>
+        <w:pStyle w:val="Titre1"/>
+      </w:pPr>
+      <w:bookmarkStart w:id="2" w:name="_Description_technique_de"/>
+      <w:bookmarkEnd w:id="2"/>
       <w:r>
         <w:lastRenderedPageBreak/>
         <w:t xml:space="preserve">Description </w:t>
@@ -1428,7 +1616,7 @@
     </w:p>
     <w:p>
       <w:pPr>
-        <w:pStyle w:val="ListParagraph"/>
+        <w:pStyle w:val="Paragraphedeliste"/>
         <w:rPr>
           <w:sz w:val="24"/>
           <w:szCs w:val="24"/>
@@ -1439,7 +1627,7 @@
     </w:p>
     <w:p>
       <w:pPr>
-        <w:pStyle w:val="Heading2"/>
+        <w:pStyle w:val="Titre2"/>
         <w:spacing w:line="480" w:lineRule="auto"/>
       </w:pPr>
       <w:r>
@@ -1598,11 +1786,11 @@
     </w:p>
     <w:p>
       <w:pPr>
-        <w:pStyle w:val="Heading2"/>
+        <w:pStyle w:val="Titre2"/>
         <w:spacing w:line="480" w:lineRule="auto"/>
       </w:pPr>
-      <w:bookmarkStart w:id="1" w:name="_Téléchargement_et_installation"/>
-      <w:bookmarkEnd w:id="1"/>
+      <w:bookmarkStart w:id="3" w:name="_Téléchargement_et_installation"/>
+      <w:bookmarkEnd w:id="3"/>
       <w:r>
         <w:t xml:space="preserve">Téléchargement </w:t>
       </w:r>
@@ -1628,10 +1816,10 @@
         </w:rPr>
         <w:t xml:space="preserve">sur ce </w:t>
       </w:r>
-      <w:hyperlink r:id="rId5" w:history="1">
+      <w:hyperlink r:id="rId6" w:history="1">
         <w:r>
           <w:rPr>
-            <w:rStyle w:val="Hyperlink"/>
+            <w:rStyle w:val="Lienhypertexte"/>
             <w:lang w:val="fr-CH"/>
           </w:rPr>
           <w:t>dépôt git</w:t>
@@ -1684,7 +1872,7 @@
     </w:p>
     <w:p>
       <w:pPr>
-        <w:pStyle w:val="ListParagraph"/>
+        <w:pStyle w:val="Paragraphedeliste"/>
         <w:numPr>
           <w:ilvl w:val="0"/>
           <w:numId w:val="2"/>
@@ -1709,27 +1897,16 @@
       </w:r>
       <w:proofErr w:type="spellStart"/>
       <w:r>
-        <w:t>todo</w:t>
+        <w:t>todo-list-app</w:t>
       </w:r>
       <w:proofErr w:type="spellEnd"/>
       <w:r>
-        <w:t>-</w:t>
-      </w:r>
-      <w:proofErr w:type="spellStart"/>
-      <w:r>
-        <w:t>list</w:t>
-      </w:r>
-      <w:proofErr w:type="spellEnd"/>
-      <w:r>
-        <w:t>-app</w:t>
-      </w:r>
-      <w:r>
         <w:t>»</w:t>
       </w:r>
     </w:p>
     <w:p>
       <w:pPr>
-        <w:pStyle w:val="ListParagraph"/>
+        <w:pStyle w:val="Paragraphedeliste"/>
         <w:numPr>
           <w:ilvl w:val="0"/>
           <w:numId w:val="2"/>
@@ -1747,7 +1924,7 @@
     </w:p>
     <w:p>
       <w:pPr>
-        <w:pStyle w:val="ListParagraph"/>
+        <w:pStyle w:val="Paragraphedeliste"/>
         <w:numPr>
           <w:ilvl w:val="0"/>
           <w:numId w:val="2"/>
@@ -1784,40 +1961,30 @@
       </w:r>
       <w:proofErr w:type="spellStart"/>
       <w:r>
-        <w:t>todo</w:t>
+        <w:t>todo-list-app</w:t>
       </w:r>
       <w:proofErr w:type="spellEnd"/>
       <w:r>
-        <w:t>-</w:t>
+        <w:t>\</w:t>
+      </w:r>
+      <w:r>
+        <w:t xml:space="preserve"> </w:t>
       </w:r>
       <w:proofErr w:type="spellStart"/>
       <w:r>
-        <w:t>list</w:t>
+        <w:t>package</w:t>
+      </w:r>
+      <w:r>
+        <w:t>.json</w:t>
       </w:r>
       <w:proofErr w:type="spellEnd"/>
       <w:r>
-        <w:t>-app\</w:t>
-      </w:r>
-      <w:r>
-        <w:t xml:space="preserve"> </w:t>
-      </w:r>
-      <w:proofErr w:type="spellStart"/>
-      <w:proofErr w:type="gramStart"/>
-      <w:r>
-        <w:t>package</w:t>
-      </w:r>
-      <w:r>
-        <w:t>.json</w:t>
-      </w:r>
-      <w:proofErr w:type="spellEnd"/>
-      <w:proofErr w:type="gramEnd"/>
-      <w:r>
         <w:t>) seront installés.</w:t>
       </w:r>
     </w:p>
     <w:p>
       <w:pPr>
-        <w:pStyle w:val="ListParagraph"/>
+        <w:pStyle w:val="Paragraphedeliste"/>
         <w:numPr>
           <w:ilvl w:val="0"/>
           <w:numId w:val="2"/>
@@ -1838,15 +2005,7 @@
         <w:t>oubliez</w:t>
       </w:r>
       <w:r>
-        <w:t xml:space="preserve"> pas qu’à la racine un </w:t>
-      </w:r>
-      <w:proofErr w:type="gramStart"/>
-      <w:r>
-        <w:t>fichier .gitignore</w:t>
-      </w:r>
-      <w:proofErr w:type="gramEnd"/>
-      <w:r>
-        <w:t xml:space="preserve"> est présent et qu’il faudra réinstaller les modules si vous télécharge</w:t>
+        <w:t xml:space="preserve"> pas qu’à la racine un fichier .gitignore est présent et qu’il faudra réinstaller les modules si vous télécharge</w:t>
       </w:r>
       <w:r>
         <w:t>z</w:t>
@@ -1858,7 +2017,7 @@
     <w:p/>
     <w:p>
       <w:pPr>
-        <w:pStyle w:val="Heading2"/>
+        <w:pStyle w:val="Titre2"/>
         <w:spacing w:line="480" w:lineRule="auto"/>
       </w:pPr>
       <w:r>
@@ -1923,41 +2082,27 @@
         <w:rPr>
           <w:lang w:val="fr-CH"/>
         </w:rPr>
-        <w:t>todo</w:t>
+        <w:t>todo-list-app</w:t>
       </w:r>
       <w:proofErr w:type="spellEnd"/>
       <w:r>
         <w:rPr>
           <w:lang w:val="fr-CH"/>
         </w:rPr>
-        <w:t>-</w:t>
+        <w:t>\</w:t>
       </w:r>
       <w:proofErr w:type="spellStart"/>
       <w:r>
         <w:rPr>
           <w:lang w:val="fr-CH"/>
         </w:rPr>
-        <w:t>list</w:t>
+        <w:t>js</w:t>
       </w:r>
       <w:proofErr w:type="spellEnd"/>
       <w:r>
         <w:rPr>
           <w:lang w:val="fr-CH"/>
         </w:rPr>
-        <w:t>-app\</w:t>
-      </w:r>
-      <w:proofErr w:type="spellStart"/>
-      <w:r>
-        <w:rPr>
-          <w:lang w:val="fr-CH"/>
-        </w:rPr>
-        <w:t>js</w:t>
-      </w:r>
-      <w:proofErr w:type="spellEnd"/>
-      <w:r>
-        <w:rPr>
-          <w:lang w:val="fr-CH"/>
-        </w:rPr>
         <w:t>) indispensable</w:t>
       </w:r>
       <w:r>
@@ -2047,9 +2192,9 @@
     </w:p>
     <w:p>
       <w:pPr>
-        <w:pStyle w:val="Heading3"/>
-        <w:rPr>
-          <w:rStyle w:val="Heading2Char"/>
+        <w:pStyle w:val="Titre3"/>
+        <w:rPr>
+          <w:rStyle w:val="Titre2Car"/>
           <w:color w:val="1F4D78" w:themeColor="accent1" w:themeShade="7F"/>
           <w:sz w:val="24"/>
           <w:szCs w:val="24"/>
@@ -2057,7 +2202,7 @@
       </w:pPr>
       <w:r>
         <w:rPr>
-          <w:rStyle w:val="Heading2Char"/>
+          <w:rStyle w:val="Titre2Car"/>
           <w:b w:val="0"/>
           <w:color w:val="1F4D78" w:themeColor="accent1" w:themeShade="7F"/>
           <w:sz w:val="28"/>
@@ -2089,7 +2234,7 @@
     </w:p>
     <w:p>
       <w:pPr>
-        <w:pStyle w:val="Heading3"/>
+        <w:pStyle w:val="Titre3"/>
       </w:pPr>
       <w:r>
         <w:t>store.js</w:t>
@@ -2161,9 +2306,9 @@
     </w:p>
     <w:p>
       <w:pPr>
-        <w:pStyle w:val="Heading3"/>
-        <w:rPr>
-          <w:rStyle w:val="Heading2Char"/>
+        <w:pStyle w:val="Titre3"/>
+        <w:rPr>
+          <w:rStyle w:val="Titre2Car"/>
           <w:b w:val="0"/>
           <w:color w:val="1F4D78" w:themeColor="accent1" w:themeShade="7F"/>
           <w:sz w:val="28"/>
@@ -2173,7 +2318,7 @@
       </w:pPr>
       <w:r>
         <w:rPr>
-          <w:rStyle w:val="Heading2Char"/>
+          <w:rStyle w:val="Titre2Car"/>
           <w:b w:val="0"/>
           <w:color w:val="1F4D78" w:themeColor="accent1" w:themeShade="7F"/>
           <w:sz w:val="28"/>
@@ -2207,7 +2352,7 @@
     </w:p>
     <w:p>
       <w:pPr>
-        <w:pStyle w:val="Heading3"/>
+        <w:pStyle w:val="Titre3"/>
       </w:pPr>
       <w:r>
         <w:t>model.js</w:t>
@@ -2241,7 +2386,7 @@
     </w:p>
     <w:p>
       <w:pPr>
-        <w:pStyle w:val="Heading3"/>
+        <w:pStyle w:val="Titre3"/>
       </w:pPr>
       <w:r>
         <w:t>view.js</w:t>
@@ -2281,7 +2426,7 @@
     </w:p>
     <w:p>
       <w:pPr>
-        <w:pStyle w:val="Heading3"/>
+        <w:pStyle w:val="Titre3"/>
       </w:pPr>
       <w:r>
         <w:t>helpers.js</w:t>
@@ -2319,7 +2464,7 @@
     </w:p>
     <w:p>
       <w:pPr>
-        <w:pStyle w:val="Heading3"/>
+        <w:pStyle w:val="Titre3"/>
       </w:pPr>
       <w:r>
         <w:t>template.js</w:t>
@@ -2344,7 +2489,7 @@
     </w:p>
     <w:p>
       <w:pPr>
-        <w:pStyle w:val="Heading2"/>
+        <w:pStyle w:val="Titre2"/>
         <w:spacing w:line="480" w:lineRule="auto"/>
       </w:pPr>
       <w:r>
@@ -2366,7 +2511,7 @@
       <w:hyperlink w:anchor="_Téléchargement_et_installation" w:history="1">
         <w:r>
           <w:rPr>
-            <w:rStyle w:val="Hyperlink"/>
+            <w:rStyle w:val="Lienhypertexte"/>
             <w:lang w:val="fr-CH"/>
           </w:rPr>
           <w:t>Téléchargement et installation du projet</w:t>
@@ -2413,21 +2558,7 @@
         <w:rPr>
           <w:lang w:val="fr-CH"/>
         </w:rPr>
-        <w:t xml:space="preserve">Les tests en eux même </w:t>
-      </w:r>
-      <w:proofErr w:type="gramStart"/>
-      <w:r>
-        <w:rPr>
-          <w:lang w:val="fr-CH"/>
-        </w:rPr>
-        <w:t>sont</w:t>
-      </w:r>
-      <w:proofErr w:type="gramEnd"/>
-      <w:r>
-        <w:rPr>
-          <w:lang w:val="fr-CH"/>
-        </w:rPr>
-        <w:t xml:space="preserve"> écri</w:t>
+        <w:t>Les tests en eux même sont écri</w:t>
       </w:r>
       <w:r>
         <w:rPr>
@@ -2481,8 +2612,6 @@
     <w:p>
       <w:pPr>
         <w:rPr>
-          <w:sz w:val="26"/>
-          <w:szCs w:val="26"/>
           <w:lang w:val="fr-CH"/>
         </w:rPr>
       </w:pPr>
@@ -2492,10 +2621,10 @@
         </w:rPr>
         <w:t xml:space="preserve">Pour tout ce qui se rapporte au fonctionnement de Jasmine je vous invite à vous documenter sur </w:t>
       </w:r>
-      <w:hyperlink r:id="rId6" w:history="1">
+      <w:hyperlink r:id="rId7" w:history="1">
         <w:r>
           <w:rPr>
-            <w:rStyle w:val="Hyperlink"/>
+            <w:rStyle w:val="Lienhypertexte"/>
             <w:lang w:val="fr-CH"/>
           </w:rPr>
           <w:t>la page GitHub de Jasmine</w:t>
@@ -2507,12 +2636,1492 @@
         </w:rPr>
         <w:br/>
       </w:r>
-      <w:bookmarkStart w:id="2" w:name="_GoBack"/>
-      <w:bookmarkEnd w:id="2"/>
-      <w:r>
-        <w:rPr>
-          <w:lang w:val="fr-CH"/>
-        </w:rPr>
+      <w:r>
+        <w:rPr>
+          <w:lang w:val="fr-CH"/>
+        </w:rPr>
+        <w:br w:type="page"/>
+      </w:r>
+    </w:p>
+    <w:p>
+      <w:pPr>
+        <w:pStyle w:val="Titre1"/>
+      </w:pPr>
+      <w:bookmarkStart w:id="4" w:name="_Audit_de_performance"/>
+      <w:bookmarkEnd w:id="4"/>
+      <w:r>
+        <w:lastRenderedPageBreak/>
+        <w:t xml:space="preserve">Audit de performance </w:t>
+      </w:r>
+    </w:p>
+    <w:p>
+      <w:pPr>
+        <w:jc w:val="center"/>
+      </w:pPr>
+    </w:p>
+    <w:p>
+      <w:pPr>
+        <w:jc w:val="both"/>
+        <w:rPr>
+          <w:color w:val="000000" w:themeColor="text1"/>
+        </w:rPr>
+      </w:pPr>
+      <w:r>
+        <w:rPr>
+          <w:color w:val="000000" w:themeColor="text1"/>
+        </w:rPr>
+        <w:t>Dans cet audit de performance nous allons étudier notre application, et la comparer à notre concurrent premier. Cela nous permettra de pouvoir améliorer notre site sans reproduire les erreurs commises par ce dernier.</w:t>
+      </w:r>
+    </w:p>
+    <w:p>
+      <w:pPr>
+        <w:rPr>
+          <w:color w:val="000000" w:themeColor="text1"/>
+        </w:rPr>
+      </w:pPr>
+    </w:p>
+    <w:p>
+      <w:pPr>
+        <w:pStyle w:val="Titre2"/>
+        <w:jc w:val="center"/>
+      </w:pPr>
+      <w:r>
+        <w:t>Les points positif et négatif du concurrent</w:t>
+      </w:r>
+    </w:p>
+    <w:p>
+      <w:pPr>
+        <w:jc w:val="center"/>
+        <w:rPr>
+          <w:color w:val="000000" w:themeColor="text1"/>
+          <w:sz w:val="28"/>
+          <w:szCs w:val="28"/>
+          <w:lang w:val="fr-CH"/>
+        </w:rPr>
+      </w:pPr>
+    </w:p>
+    <w:p>
+      <w:pPr>
+        <w:jc w:val="both"/>
+        <w:rPr>
+          <w:lang w:val="fr-CH"/>
+        </w:rPr>
+      </w:pPr>
+      <w:r>
+        <w:rPr>
+          <w:lang w:val="fr-CH"/>
+        </w:rPr>
+        <w:t>Le site concurrent est peu sécurisé par l’absence de protocole HTTPS ce qui pose un souci car il propose un moyen d’enregistrement avec adresse Email et mot de passe.</w:t>
+      </w:r>
+    </w:p>
+    <w:p>
+      <w:pPr>
+        <w:jc w:val="both"/>
+        <w:rPr>
+          <w:lang w:val="fr-CH"/>
+        </w:rPr>
+      </w:pPr>
+      <w:r>
+        <w:rPr>
+          <w:lang w:val="fr-CH"/>
+        </w:rPr>
+        <w:t>L’absence de balise &lt;</w:t>
+      </w:r>
+      <w:proofErr w:type="spellStart"/>
+      <w:r>
+        <w:rPr>
+          <w:lang w:val="fr-CH"/>
+        </w:rPr>
+        <w:t>noscript</w:t>
+      </w:r>
+      <w:proofErr w:type="spellEnd"/>
+      <w:r>
+        <w:rPr>
+          <w:lang w:val="fr-CH"/>
+        </w:rPr>
+        <w:t xml:space="preserve">&gt; pourrait être un souci si l’utilisateur a désactivé le </w:t>
+      </w:r>
+      <w:proofErr w:type="spellStart"/>
+      <w:r>
+        <w:rPr>
+          <w:lang w:val="fr-CH"/>
+        </w:rPr>
+        <w:t>javascript</w:t>
+      </w:r>
+      <w:proofErr w:type="spellEnd"/>
+      <w:r>
+        <w:rPr>
+          <w:lang w:val="fr-CH"/>
+        </w:rPr>
+        <w:t xml:space="preserve"> sur son navigateur ce qui pourrait lui faire quitter le site.</w:t>
+      </w:r>
+    </w:p>
+    <w:p>
+      <w:pPr>
+        <w:jc w:val="both"/>
+        <w:rPr>
+          <w:lang w:val="fr-CH"/>
+        </w:rPr>
+      </w:pPr>
+      <w:r>
+        <w:rPr>
+          <w:lang w:val="fr-CH"/>
+        </w:rPr>
+        <w:t xml:space="preserve">De plus de manière générale le site pourrait être optimisé par le remplacement des images simples par des </w:t>
+      </w:r>
+      <w:proofErr w:type="spellStart"/>
+      <w:r>
+        <w:rPr>
+          <w:lang w:val="fr-CH"/>
+        </w:rPr>
+        <w:t>sprite</w:t>
+      </w:r>
+      <w:proofErr w:type="spellEnd"/>
+      <w:r>
+        <w:rPr>
+          <w:lang w:val="fr-CH"/>
+        </w:rPr>
+        <w:t xml:space="preserve"> CSS afin de réduire le poids du site et le nombre de requêtes tout comme l’image monochrome.</w:t>
+      </w:r>
+    </w:p>
+    <w:p>
+      <w:pPr>
+        <w:jc w:val="both"/>
+        <w:rPr>
+          <w:lang w:val="fr-CH"/>
+        </w:rPr>
+      </w:pPr>
+      <w:r>
+        <w:rPr>
+          <w:lang w:val="fr-CH"/>
+        </w:rPr>
+        <w:t>Au final l’ajout de publicité augmente le poids total du site ce qui augmente son temps d’affichage.</w:t>
+      </w:r>
+    </w:p>
+    <w:p>
+      <w:pPr>
+        <w:jc w:val="center"/>
+        <w:rPr>
+          <w:color w:val="000000" w:themeColor="text1"/>
+          <w:sz w:val="28"/>
+          <w:szCs w:val="28"/>
+          <w:lang w:val="fr-CH"/>
+        </w:rPr>
+      </w:pPr>
+    </w:p>
+    <w:tbl>
+      <w:tblPr>
+        <w:tblStyle w:val="Grilledutableau"/>
+        <w:tblW w:w="0" w:type="auto"/>
+        <w:tblLook w:val="04A0" w:firstRow="1" w:lastRow="0" w:firstColumn="1" w:lastColumn="0" w:noHBand="0" w:noVBand="1"/>
+      </w:tblPr>
+      <w:tblGrid>
+        <w:gridCol w:w="4531"/>
+        <w:gridCol w:w="4531"/>
+      </w:tblGrid>
+      <w:tr>
+        <w:tc>
+          <w:tcPr>
+            <w:tcW w:w="9062" w:type="dxa"/>
+            <w:gridSpan w:val="2"/>
+            <w:tcBorders>
+              <w:top w:val="single" w:sz="4" w:space="0" w:color="auto"/>
+              <w:left w:val="single" w:sz="4" w:space="0" w:color="auto"/>
+              <w:bottom w:val="single" w:sz="4" w:space="0" w:color="auto"/>
+              <w:right w:val="single" w:sz="4" w:space="0" w:color="auto"/>
+            </w:tcBorders>
+            <w:hideMark/>
+          </w:tcPr>
+          <w:p>
+            <w:pPr>
+              <w:jc w:val="center"/>
+              <w:rPr>
+                <w:sz w:val="28"/>
+                <w:szCs w:val="28"/>
+                <w:lang w:val="fr-CH"/>
+              </w:rPr>
+            </w:pPr>
+            <w:r>
+              <w:rPr>
+                <w:sz w:val="28"/>
+                <w:szCs w:val="28"/>
+                <w:lang w:val="fr-CH"/>
+              </w:rPr>
+              <w:t>Site : http://www.todolistme.net</w:t>
+            </w:r>
+          </w:p>
+        </w:tc>
+      </w:tr>
+      <w:tr>
+        <w:tc>
+          <w:tcPr>
+            <w:tcW w:w="4531" w:type="dxa"/>
+            <w:tcBorders>
+              <w:top w:val="single" w:sz="4" w:space="0" w:color="auto"/>
+              <w:left w:val="single" w:sz="4" w:space="0" w:color="auto"/>
+              <w:bottom w:val="single" w:sz="4" w:space="0" w:color="auto"/>
+              <w:right w:val="single" w:sz="4" w:space="0" w:color="auto"/>
+            </w:tcBorders>
+            <w:hideMark/>
+          </w:tcPr>
+          <w:p>
+            <w:pPr>
+              <w:jc w:val="center"/>
+              <w:rPr>
+                <w:sz w:val="28"/>
+                <w:szCs w:val="28"/>
+                <w:lang w:val="fr-CH"/>
+              </w:rPr>
+            </w:pPr>
+            <w:r>
+              <w:rPr>
+                <w:color w:val="FF0000"/>
+                <w:sz w:val="28"/>
+                <w:szCs w:val="28"/>
+                <w:lang w:val="fr-CH"/>
+              </w:rPr>
+              <w:t>Points négatifs</w:t>
+            </w:r>
+          </w:p>
+        </w:tc>
+        <w:tc>
+          <w:tcPr>
+            <w:tcW w:w="4531" w:type="dxa"/>
+            <w:tcBorders>
+              <w:top w:val="single" w:sz="4" w:space="0" w:color="auto"/>
+              <w:left w:val="single" w:sz="4" w:space="0" w:color="auto"/>
+              <w:bottom w:val="single" w:sz="4" w:space="0" w:color="auto"/>
+              <w:right w:val="single" w:sz="4" w:space="0" w:color="auto"/>
+            </w:tcBorders>
+            <w:hideMark/>
+          </w:tcPr>
+          <w:p>
+            <w:pPr>
+              <w:jc w:val="center"/>
+              <w:rPr>
+                <w:sz w:val="28"/>
+                <w:szCs w:val="28"/>
+                <w:lang w:val="fr-CH"/>
+              </w:rPr>
+            </w:pPr>
+            <w:r>
+              <w:rPr>
+                <w:color w:val="00B050"/>
+                <w:sz w:val="28"/>
+                <w:szCs w:val="28"/>
+                <w:lang w:val="fr-CH"/>
+              </w:rPr>
+              <w:t>Points positifs</w:t>
+            </w:r>
+          </w:p>
+        </w:tc>
+      </w:tr>
+      <w:tr>
+        <w:tc>
+          <w:tcPr>
+            <w:tcW w:w="4531" w:type="dxa"/>
+            <w:tcBorders>
+              <w:top w:val="single" w:sz="4" w:space="0" w:color="auto"/>
+              <w:left w:val="single" w:sz="4" w:space="0" w:color="auto"/>
+              <w:bottom w:val="single" w:sz="4" w:space="0" w:color="auto"/>
+              <w:right w:val="single" w:sz="4" w:space="0" w:color="auto"/>
+            </w:tcBorders>
+            <w:hideMark/>
+          </w:tcPr>
+          <w:p>
+            <w:pPr>
+              <w:jc w:val="center"/>
+              <w:rPr>
+                <w:lang w:val="fr-CH"/>
+              </w:rPr>
+            </w:pPr>
+            <w:r>
+              <w:rPr>
+                <w:lang w:val="fr-CH"/>
+              </w:rPr>
+              <w:t>Pas de protocole HTTPS</w:t>
+            </w:r>
+          </w:p>
+        </w:tc>
+        <w:tc>
+          <w:tcPr>
+            <w:tcW w:w="4531" w:type="dxa"/>
+            <w:tcBorders>
+              <w:top w:val="single" w:sz="4" w:space="0" w:color="auto"/>
+              <w:left w:val="single" w:sz="4" w:space="0" w:color="auto"/>
+              <w:bottom w:val="single" w:sz="4" w:space="0" w:color="auto"/>
+              <w:right w:val="single" w:sz="4" w:space="0" w:color="auto"/>
+            </w:tcBorders>
+            <w:hideMark/>
+          </w:tcPr>
+          <w:p>
+            <w:pPr>
+              <w:jc w:val="center"/>
+              <w:rPr>
+                <w:lang w:val="fr-CH"/>
+              </w:rPr>
+            </w:pPr>
+            <w:r>
+              <w:rPr>
+                <w:lang w:val="fr-CH"/>
+              </w:rPr>
+              <w:t>Le nombre de requêtes n’est pas trop élevé</w:t>
+            </w:r>
+          </w:p>
+        </w:tc>
+      </w:tr>
+      <w:tr>
+        <w:tc>
+          <w:tcPr>
+            <w:tcW w:w="4531" w:type="dxa"/>
+            <w:tcBorders>
+              <w:top w:val="single" w:sz="4" w:space="0" w:color="auto"/>
+              <w:left w:val="single" w:sz="4" w:space="0" w:color="auto"/>
+              <w:bottom w:val="single" w:sz="4" w:space="0" w:color="auto"/>
+              <w:right w:val="single" w:sz="4" w:space="0" w:color="auto"/>
+            </w:tcBorders>
+            <w:hideMark/>
+          </w:tcPr>
+          <w:p>
+            <w:pPr>
+              <w:jc w:val="center"/>
+              <w:rPr>
+                <w:lang w:val="fr-CH"/>
+              </w:rPr>
+            </w:pPr>
+            <w:r>
+              <w:rPr>
+                <w:lang w:val="fr-CH"/>
+              </w:rPr>
+              <w:t xml:space="preserve">Utilisation d’images au lieu de </w:t>
+            </w:r>
+            <w:proofErr w:type="spellStart"/>
+            <w:r>
+              <w:rPr>
+                <w:lang w:val="fr-CH"/>
+              </w:rPr>
+              <w:t>sprite</w:t>
+            </w:r>
+            <w:proofErr w:type="spellEnd"/>
+            <w:r>
+              <w:rPr>
+                <w:lang w:val="fr-CH"/>
+              </w:rPr>
+              <w:t xml:space="preserve"> CSS</w:t>
+            </w:r>
+          </w:p>
+        </w:tc>
+        <w:tc>
+          <w:tcPr>
+            <w:tcW w:w="4531" w:type="dxa"/>
+            <w:tcBorders>
+              <w:top w:val="single" w:sz="4" w:space="0" w:color="auto"/>
+              <w:left w:val="single" w:sz="4" w:space="0" w:color="auto"/>
+              <w:bottom w:val="single" w:sz="4" w:space="0" w:color="auto"/>
+              <w:right w:val="single" w:sz="4" w:space="0" w:color="auto"/>
+            </w:tcBorders>
+            <w:hideMark/>
+          </w:tcPr>
+          <w:p>
+            <w:pPr>
+              <w:jc w:val="center"/>
+              <w:rPr>
+                <w:lang w:val="fr-CH"/>
+              </w:rPr>
+            </w:pPr>
+            <w:r>
+              <w:rPr>
+                <w:lang w:val="fr-CH"/>
+              </w:rPr>
+              <w:t xml:space="preserve">Les images ne sont pas redimensionnées par le navigateur </w:t>
+            </w:r>
+          </w:p>
+        </w:tc>
+      </w:tr>
+      <w:tr>
+        <w:tc>
+          <w:tcPr>
+            <w:tcW w:w="4531" w:type="dxa"/>
+            <w:tcBorders>
+              <w:top w:val="single" w:sz="4" w:space="0" w:color="auto"/>
+              <w:left w:val="single" w:sz="4" w:space="0" w:color="auto"/>
+              <w:bottom w:val="single" w:sz="4" w:space="0" w:color="auto"/>
+              <w:right w:val="single" w:sz="4" w:space="0" w:color="auto"/>
+            </w:tcBorders>
+            <w:hideMark/>
+          </w:tcPr>
+          <w:p>
+            <w:pPr>
+              <w:jc w:val="center"/>
+              <w:rPr>
+                <w:lang w:val="fr-CH"/>
+              </w:rPr>
+            </w:pPr>
+            <w:r>
+              <w:rPr>
+                <w:lang w:val="fr-CH"/>
+              </w:rPr>
+              <w:t>Deux dépendances critiques</w:t>
+            </w:r>
+          </w:p>
+        </w:tc>
+        <w:tc>
+          <w:tcPr>
+            <w:tcW w:w="4531" w:type="dxa"/>
+            <w:tcBorders>
+              <w:top w:val="single" w:sz="4" w:space="0" w:color="auto"/>
+              <w:left w:val="single" w:sz="4" w:space="0" w:color="auto"/>
+              <w:bottom w:val="single" w:sz="4" w:space="0" w:color="auto"/>
+              <w:right w:val="single" w:sz="4" w:space="0" w:color="auto"/>
+            </w:tcBorders>
+          </w:tcPr>
+          <w:p>
+            <w:pPr>
+              <w:jc w:val="center"/>
+              <w:rPr>
+                <w:lang w:val="fr-CH"/>
+              </w:rPr>
+            </w:pPr>
+          </w:p>
+        </w:tc>
+      </w:tr>
+      <w:tr>
+        <w:tc>
+          <w:tcPr>
+            <w:tcW w:w="4531" w:type="dxa"/>
+            <w:tcBorders>
+              <w:top w:val="single" w:sz="4" w:space="0" w:color="auto"/>
+              <w:left w:val="single" w:sz="4" w:space="0" w:color="auto"/>
+              <w:bottom w:val="single" w:sz="4" w:space="0" w:color="auto"/>
+              <w:right w:val="single" w:sz="4" w:space="0" w:color="auto"/>
+            </w:tcBorders>
+            <w:hideMark/>
+          </w:tcPr>
+          <w:p>
+            <w:pPr>
+              <w:jc w:val="center"/>
+              <w:rPr>
+                <w:lang w:val="fr-CH"/>
+              </w:rPr>
+            </w:pPr>
+            <w:r>
+              <w:rPr>
+                <w:lang w:val="fr-CH"/>
+              </w:rPr>
+              <w:t>Pas de balise &lt;</w:t>
+            </w:r>
+            <w:proofErr w:type="spellStart"/>
+            <w:r>
+              <w:rPr>
+                <w:lang w:val="fr-CH"/>
+              </w:rPr>
+              <w:t>noscript</w:t>
+            </w:r>
+            <w:proofErr w:type="spellEnd"/>
+            <w:r>
+              <w:rPr>
+                <w:lang w:val="fr-CH"/>
+              </w:rPr>
+              <w:t>&gt;</w:t>
+            </w:r>
+          </w:p>
+        </w:tc>
+        <w:tc>
+          <w:tcPr>
+            <w:tcW w:w="4531" w:type="dxa"/>
+            <w:tcBorders>
+              <w:top w:val="single" w:sz="4" w:space="0" w:color="auto"/>
+              <w:left w:val="single" w:sz="4" w:space="0" w:color="auto"/>
+              <w:bottom w:val="single" w:sz="4" w:space="0" w:color="auto"/>
+              <w:right w:val="single" w:sz="4" w:space="0" w:color="auto"/>
+            </w:tcBorders>
+          </w:tcPr>
+          <w:p>
+            <w:pPr>
+              <w:jc w:val="center"/>
+              <w:rPr>
+                <w:lang w:val="fr-CH"/>
+              </w:rPr>
+            </w:pPr>
+          </w:p>
+        </w:tc>
+      </w:tr>
+      <w:tr>
+        <w:tc>
+          <w:tcPr>
+            <w:tcW w:w="4531" w:type="dxa"/>
+            <w:tcBorders>
+              <w:top w:val="single" w:sz="4" w:space="0" w:color="auto"/>
+              <w:left w:val="single" w:sz="4" w:space="0" w:color="auto"/>
+              <w:bottom w:val="single" w:sz="4" w:space="0" w:color="auto"/>
+              <w:right w:val="single" w:sz="4" w:space="0" w:color="auto"/>
+            </w:tcBorders>
+            <w:hideMark/>
+          </w:tcPr>
+          <w:p>
+            <w:pPr>
+              <w:jc w:val="center"/>
+              <w:rPr>
+                <w:lang w:val="fr-CH"/>
+              </w:rPr>
+            </w:pPr>
+            <w:proofErr w:type="spellStart"/>
+            <w:r>
+              <w:rPr>
+                <w:lang w:val="fr-CH"/>
+              </w:rPr>
+              <w:t>Favicon</w:t>
+            </w:r>
+            <w:proofErr w:type="spellEnd"/>
+            <w:r>
+              <w:rPr>
+                <w:lang w:val="fr-CH"/>
+              </w:rPr>
+              <w:t xml:space="preserve"> trop lourde</w:t>
+            </w:r>
+          </w:p>
+        </w:tc>
+        <w:tc>
+          <w:tcPr>
+            <w:tcW w:w="4531" w:type="dxa"/>
+            <w:tcBorders>
+              <w:top w:val="single" w:sz="4" w:space="0" w:color="auto"/>
+              <w:left w:val="single" w:sz="4" w:space="0" w:color="auto"/>
+              <w:bottom w:val="single" w:sz="4" w:space="0" w:color="auto"/>
+              <w:right w:val="single" w:sz="4" w:space="0" w:color="auto"/>
+            </w:tcBorders>
+          </w:tcPr>
+          <w:p>
+            <w:pPr>
+              <w:jc w:val="center"/>
+              <w:rPr>
+                <w:lang w:val="fr-CH"/>
+              </w:rPr>
+            </w:pPr>
+          </w:p>
+        </w:tc>
+      </w:tr>
+      <w:tr>
+        <w:tc>
+          <w:tcPr>
+            <w:tcW w:w="4531" w:type="dxa"/>
+            <w:tcBorders>
+              <w:top w:val="single" w:sz="4" w:space="0" w:color="auto"/>
+              <w:left w:val="single" w:sz="4" w:space="0" w:color="auto"/>
+              <w:bottom w:val="single" w:sz="4" w:space="0" w:color="auto"/>
+              <w:right w:val="single" w:sz="4" w:space="0" w:color="auto"/>
+            </w:tcBorders>
+            <w:hideMark/>
+          </w:tcPr>
+          <w:p>
+            <w:pPr>
+              <w:jc w:val="center"/>
+              <w:rPr>
+                <w:lang w:val="fr-CH"/>
+              </w:rPr>
+            </w:pPr>
+            <w:r>
+              <w:rPr>
+                <w:lang w:val="fr-CH"/>
+              </w:rPr>
+              <w:t>Une des images monochromes pourrait être remplacée par une class CSS</w:t>
+            </w:r>
+          </w:p>
+        </w:tc>
+        <w:tc>
+          <w:tcPr>
+            <w:tcW w:w="4531" w:type="dxa"/>
+            <w:tcBorders>
+              <w:top w:val="single" w:sz="4" w:space="0" w:color="auto"/>
+              <w:left w:val="single" w:sz="4" w:space="0" w:color="auto"/>
+              <w:bottom w:val="single" w:sz="4" w:space="0" w:color="auto"/>
+              <w:right w:val="single" w:sz="4" w:space="0" w:color="auto"/>
+            </w:tcBorders>
+          </w:tcPr>
+          <w:p>
+            <w:pPr>
+              <w:jc w:val="center"/>
+              <w:rPr>
+                <w:lang w:val="fr-CH"/>
+              </w:rPr>
+            </w:pPr>
+          </w:p>
+        </w:tc>
+      </w:tr>
+      <w:tr>
+        <w:tc>
+          <w:tcPr>
+            <w:tcW w:w="4531" w:type="dxa"/>
+            <w:tcBorders>
+              <w:top w:val="single" w:sz="4" w:space="0" w:color="auto"/>
+              <w:left w:val="single" w:sz="4" w:space="0" w:color="auto"/>
+              <w:bottom w:val="single" w:sz="4" w:space="0" w:color="auto"/>
+              <w:right w:val="single" w:sz="4" w:space="0" w:color="auto"/>
+            </w:tcBorders>
+            <w:hideMark/>
+          </w:tcPr>
+          <w:p>
+            <w:pPr>
+              <w:jc w:val="center"/>
+              <w:rPr>
+                <w:lang w:val="fr-CH"/>
+              </w:rPr>
+            </w:pPr>
+            <w:r>
+              <w:rPr>
+                <w:lang w:val="fr-CH"/>
+              </w:rPr>
+              <w:t>L’ajout de publicité</w:t>
+            </w:r>
+          </w:p>
+        </w:tc>
+        <w:tc>
+          <w:tcPr>
+            <w:tcW w:w="4531" w:type="dxa"/>
+            <w:tcBorders>
+              <w:top w:val="single" w:sz="4" w:space="0" w:color="auto"/>
+              <w:left w:val="single" w:sz="4" w:space="0" w:color="auto"/>
+              <w:bottom w:val="single" w:sz="4" w:space="0" w:color="auto"/>
+              <w:right w:val="single" w:sz="4" w:space="0" w:color="auto"/>
+            </w:tcBorders>
+          </w:tcPr>
+          <w:p>
+            <w:pPr>
+              <w:jc w:val="center"/>
+              <w:rPr>
+                <w:lang w:val="fr-CH"/>
+              </w:rPr>
+            </w:pPr>
+          </w:p>
+        </w:tc>
+      </w:tr>
+    </w:tbl>
+    <w:p>
+      <w:pPr>
+        <w:rPr>
+          <w:lang w:val="fr-CH"/>
+        </w:rPr>
+      </w:pPr>
+      <w:r>
+        <w:rPr>
+          <w:lang w:val="fr-CH"/>
+        </w:rPr>
+        <w:br w:type="page"/>
+      </w:r>
+    </w:p>
+    <w:p>
+      <w:pPr>
+        <w:pStyle w:val="Titre2"/>
+        <w:jc w:val="center"/>
+      </w:pPr>
+      <w:r>
+        <w:lastRenderedPageBreak/>
+        <w:t xml:space="preserve"> </w:t>
+      </w:r>
+      <w:r>
+        <w:t>La comparaison des deux sites dans leur état actuel</w:t>
+      </w:r>
+    </w:p>
+    <w:p>
+      <w:pPr>
+        <w:rPr>
+          <w:lang w:val="fr-CH"/>
+        </w:rPr>
+      </w:pPr>
+    </w:p>
+    <w:p>
+      <w:pPr>
+        <w:rPr>
+          <w:lang w:val="fr-CH"/>
+        </w:rPr>
+      </w:pPr>
+      <w:r>
+        <w:rPr>
+          <w:lang w:val="fr-CH"/>
+        </w:rPr>
+        <w:t xml:space="preserve">Voici un comparatif entre les deux sites : </w:t>
+      </w:r>
+    </w:p>
+    <w:tbl>
+      <w:tblPr>
+        <w:tblStyle w:val="Grilledutableau"/>
+        <w:tblW w:w="0" w:type="auto"/>
+        <w:tblLook w:val="04A0" w:firstRow="1" w:lastRow="0" w:firstColumn="1" w:lastColumn="0" w:noHBand="0" w:noVBand="1"/>
+      </w:tblPr>
+      <w:tblGrid>
+        <w:gridCol w:w="3114"/>
+        <w:gridCol w:w="1282"/>
+        <w:gridCol w:w="2615"/>
+      </w:tblGrid>
+      <w:tr>
+        <w:tc>
+          <w:tcPr>
+            <w:tcW w:w="3114" w:type="dxa"/>
+            <w:tcBorders>
+              <w:top w:val="single" w:sz="4" w:space="0" w:color="auto"/>
+              <w:left w:val="single" w:sz="4" w:space="0" w:color="auto"/>
+              <w:bottom w:val="single" w:sz="4" w:space="0" w:color="auto"/>
+              <w:right w:val="single" w:sz="4" w:space="0" w:color="auto"/>
+            </w:tcBorders>
+            <w:hideMark/>
+          </w:tcPr>
+          <w:p>
+            <w:pPr>
+              <w:jc w:val="center"/>
+              <w:rPr>
+                <w:lang w:val="fr-CH"/>
+              </w:rPr>
+            </w:pPr>
+            <w:r>
+              <w:rPr>
+                <w:lang w:val="fr-CH"/>
+              </w:rPr>
+              <w:t xml:space="preserve">Données </w:t>
+            </w:r>
+          </w:p>
+        </w:tc>
+        <w:tc>
+          <w:tcPr>
+            <w:tcW w:w="1282" w:type="dxa"/>
+            <w:tcBorders>
+              <w:top w:val="single" w:sz="4" w:space="0" w:color="auto"/>
+              <w:left w:val="single" w:sz="4" w:space="0" w:color="auto"/>
+              <w:bottom w:val="single" w:sz="4" w:space="0" w:color="auto"/>
+              <w:right w:val="single" w:sz="4" w:space="0" w:color="auto"/>
+            </w:tcBorders>
+            <w:hideMark/>
+          </w:tcPr>
+          <w:p>
+            <w:pPr>
+              <w:jc w:val="center"/>
+              <w:rPr>
+                <w:lang w:val="fr-CH"/>
+              </w:rPr>
+            </w:pPr>
+            <w:r>
+              <w:rPr>
+                <w:lang w:val="fr-CH"/>
+              </w:rPr>
+              <w:t>Notre site</w:t>
+            </w:r>
+          </w:p>
+        </w:tc>
+        <w:tc>
+          <w:tcPr>
+            <w:tcW w:w="2615" w:type="dxa"/>
+            <w:tcBorders>
+              <w:top w:val="single" w:sz="4" w:space="0" w:color="auto"/>
+              <w:left w:val="single" w:sz="4" w:space="0" w:color="auto"/>
+              <w:bottom w:val="single" w:sz="4" w:space="0" w:color="auto"/>
+              <w:right w:val="single" w:sz="4" w:space="0" w:color="auto"/>
+            </w:tcBorders>
+            <w:hideMark/>
+          </w:tcPr>
+          <w:p>
+            <w:pPr>
+              <w:jc w:val="center"/>
+              <w:rPr>
+                <w:lang w:val="fr-CH"/>
+              </w:rPr>
+            </w:pPr>
+            <w:r>
+              <w:rPr>
+                <w:lang w:val="fr-CH"/>
+              </w:rPr>
+              <w:t>Site concurrent</w:t>
+            </w:r>
+          </w:p>
+        </w:tc>
+      </w:tr>
+      <w:tr>
+        <w:tc>
+          <w:tcPr>
+            <w:tcW w:w="3114" w:type="dxa"/>
+            <w:tcBorders>
+              <w:top w:val="single" w:sz="4" w:space="0" w:color="auto"/>
+              <w:left w:val="single" w:sz="4" w:space="0" w:color="auto"/>
+              <w:bottom w:val="single" w:sz="4" w:space="0" w:color="auto"/>
+              <w:right w:val="single" w:sz="4" w:space="0" w:color="auto"/>
+            </w:tcBorders>
+            <w:hideMark/>
+          </w:tcPr>
+          <w:p>
+            <w:pPr>
+              <w:rPr>
+                <w:lang w:val="fr-CH"/>
+              </w:rPr>
+            </w:pPr>
+            <w:r>
+              <w:rPr>
+                <w:lang w:val="fr-CH"/>
+              </w:rPr>
+              <w:t xml:space="preserve">Poids </w:t>
+            </w:r>
+          </w:p>
+        </w:tc>
+        <w:tc>
+          <w:tcPr>
+            <w:tcW w:w="1282" w:type="dxa"/>
+            <w:tcBorders>
+              <w:top w:val="single" w:sz="4" w:space="0" w:color="auto"/>
+              <w:left w:val="single" w:sz="4" w:space="0" w:color="auto"/>
+              <w:bottom w:val="single" w:sz="4" w:space="0" w:color="auto"/>
+              <w:right w:val="single" w:sz="4" w:space="0" w:color="auto"/>
+            </w:tcBorders>
+            <w:hideMark/>
+          </w:tcPr>
+          <w:p>
+            <w:pPr>
+              <w:rPr>
+                <w:lang w:val="fr-CH"/>
+              </w:rPr>
+            </w:pPr>
+            <w:r>
+              <w:rPr>
+                <w:lang w:val="fr-CH"/>
+              </w:rPr>
+              <w:t>45Ko</w:t>
+            </w:r>
+          </w:p>
+        </w:tc>
+        <w:tc>
+          <w:tcPr>
+            <w:tcW w:w="2615" w:type="dxa"/>
+            <w:tcBorders>
+              <w:top w:val="single" w:sz="4" w:space="0" w:color="auto"/>
+              <w:left w:val="single" w:sz="4" w:space="0" w:color="auto"/>
+              <w:bottom w:val="single" w:sz="4" w:space="0" w:color="auto"/>
+              <w:right w:val="single" w:sz="4" w:space="0" w:color="auto"/>
+            </w:tcBorders>
+            <w:hideMark/>
+          </w:tcPr>
+          <w:p>
+            <w:pPr>
+              <w:rPr>
+                <w:lang w:val="fr-CH"/>
+              </w:rPr>
+            </w:pPr>
+            <w:r>
+              <w:rPr>
+                <w:lang w:val="fr-CH"/>
+              </w:rPr>
+              <w:t>960Ko</w:t>
+            </w:r>
+          </w:p>
+        </w:tc>
+      </w:tr>
+      <w:tr>
+        <w:tc>
+          <w:tcPr>
+            <w:tcW w:w="3114" w:type="dxa"/>
+            <w:tcBorders>
+              <w:top w:val="single" w:sz="4" w:space="0" w:color="auto"/>
+              <w:left w:val="single" w:sz="4" w:space="0" w:color="auto"/>
+              <w:bottom w:val="single" w:sz="4" w:space="0" w:color="auto"/>
+              <w:right w:val="single" w:sz="4" w:space="0" w:color="auto"/>
+            </w:tcBorders>
+            <w:hideMark/>
+          </w:tcPr>
+          <w:p>
+            <w:pPr>
+              <w:rPr>
+                <w:lang w:val="fr-CH"/>
+              </w:rPr>
+            </w:pPr>
+            <w:r>
+              <w:rPr>
+                <w:lang w:val="fr-CH"/>
+              </w:rPr>
+              <w:t xml:space="preserve">Emplacement du serveur </w:t>
+            </w:r>
+          </w:p>
+        </w:tc>
+        <w:tc>
+          <w:tcPr>
+            <w:tcW w:w="1282" w:type="dxa"/>
+            <w:tcBorders>
+              <w:top w:val="single" w:sz="4" w:space="0" w:color="auto"/>
+              <w:left w:val="single" w:sz="4" w:space="0" w:color="auto"/>
+              <w:bottom w:val="single" w:sz="4" w:space="0" w:color="auto"/>
+              <w:right w:val="single" w:sz="4" w:space="0" w:color="auto"/>
+            </w:tcBorders>
+            <w:hideMark/>
+          </w:tcPr>
+          <w:p>
+            <w:pPr>
+              <w:rPr>
+                <w:lang w:val="fr-CH"/>
+              </w:rPr>
+            </w:pPr>
+            <w:r>
+              <w:rPr>
+                <w:lang w:val="fr-CH"/>
+              </w:rPr>
+              <w:t>Allemagne</w:t>
+            </w:r>
+          </w:p>
+        </w:tc>
+        <w:tc>
+          <w:tcPr>
+            <w:tcW w:w="2615" w:type="dxa"/>
+            <w:tcBorders>
+              <w:top w:val="single" w:sz="4" w:space="0" w:color="auto"/>
+              <w:left w:val="single" w:sz="4" w:space="0" w:color="auto"/>
+              <w:bottom w:val="single" w:sz="4" w:space="0" w:color="auto"/>
+              <w:right w:val="single" w:sz="4" w:space="0" w:color="auto"/>
+            </w:tcBorders>
+            <w:hideMark/>
+          </w:tcPr>
+          <w:p>
+            <w:pPr>
+              <w:rPr>
+                <w:lang w:val="fr-CH"/>
+              </w:rPr>
+            </w:pPr>
+            <w:r>
+              <w:rPr>
+                <w:lang w:val="fr-CH"/>
+              </w:rPr>
+              <w:t>Etats-Unis</w:t>
+            </w:r>
+          </w:p>
+        </w:tc>
+      </w:tr>
+      <w:tr>
+        <w:tc>
+          <w:tcPr>
+            <w:tcW w:w="3114" w:type="dxa"/>
+            <w:tcBorders>
+              <w:top w:val="single" w:sz="4" w:space="0" w:color="auto"/>
+              <w:left w:val="single" w:sz="4" w:space="0" w:color="auto"/>
+              <w:bottom w:val="single" w:sz="4" w:space="0" w:color="auto"/>
+              <w:right w:val="single" w:sz="4" w:space="0" w:color="auto"/>
+            </w:tcBorders>
+            <w:hideMark/>
+          </w:tcPr>
+          <w:p>
+            <w:pPr>
+              <w:rPr>
+                <w:lang w:val="fr-CH"/>
+              </w:rPr>
+            </w:pPr>
+            <w:r>
+              <w:rPr>
+                <w:lang w:val="fr-CH"/>
+              </w:rPr>
+              <w:t>Vitesse d’accès au serveur</w:t>
+            </w:r>
+          </w:p>
+        </w:tc>
+        <w:tc>
+          <w:tcPr>
+            <w:tcW w:w="1282" w:type="dxa"/>
+            <w:tcBorders>
+              <w:top w:val="single" w:sz="4" w:space="0" w:color="auto"/>
+              <w:left w:val="single" w:sz="4" w:space="0" w:color="auto"/>
+              <w:bottom w:val="single" w:sz="4" w:space="0" w:color="auto"/>
+              <w:right w:val="single" w:sz="4" w:space="0" w:color="auto"/>
+            </w:tcBorders>
+            <w:hideMark/>
+          </w:tcPr>
+          <w:p>
+            <w:pPr>
+              <w:rPr>
+                <w:lang w:val="fr-CH"/>
+              </w:rPr>
+            </w:pPr>
+            <w:r>
+              <w:rPr>
+                <w:lang w:val="fr-CH"/>
+              </w:rPr>
+              <w:t>50ms</w:t>
+            </w:r>
+          </w:p>
+        </w:tc>
+        <w:tc>
+          <w:tcPr>
+            <w:tcW w:w="2615" w:type="dxa"/>
+            <w:tcBorders>
+              <w:top w:val="single" w:sz="4" w:space="0" w:color="auto"/>
+              <w:left w:val="single" w:sz="4" w:space="0" w:color="auto"/>
+              <w:bottom w:val="single" w:sz="4" w:space="0" w:color="auto"/>
+              <w:right w:val="single" w:sz="4" w:space="0" w:color="auto"/>
+            </w:tcBorders>
+            <w:hideMark/>
+          </w:tcPr>
+          <w:p>
+            <w:pPr>
+              <w:rPr>
+                <w:lang w:val="fr-CH"/>
+              </w:rPr>
+            </w:pPr>
+            <w:r>
+              <w:rPr>
+                <w:lang w:val="fr-CH"/>
+              </w:rPr>
+              <w:t>150ms</w:t>
+            </w:r>
+          </w:p>
+        </w:tc>
+      </w:tr>
+      <w:tr>
+        <w:tc>
+          <w:tcPr>
+            <w:tcW w:w="3114" w:type="dxa"/>
+            <w:tcBorders>
+              <w:top w:val="single" w:sz="4" w:space="0" w:color="auto"/>
+              <w:left w:val="single" w:sz="4" w:space="0" w:color="auto"/>
+              <w:bottom w:val="single" w:sz="4" w:space="0" w:color="auto"/>
+              <w:right w:val="single" w:sz="4" w:space="0" w:color="auto"/>
+            </w:tcBorders>
+            <w:hideMark/>
+          </w:tcPr>
+          <w:p>
+            <w:pPr>
+              <w:rPr>
+                <w:lang w:val="fr-CH"/>
+              </w:rPr>
+            </w:pPr>
+            <w:r>
+              <w:rPr>
+                <w:lang w:val="fr-CH"/>
+              </w:rPr>
+              <w:t>Chargement complet de la page</w:t>
+            </w:r>
+          </w:p>
+        </w:tc>
+        <w:tc>
+          <w:tcPr>
+            <w:tcW w:w="1282" w:type="dxa"/>
+            <w:tcBorders>
+              <w:top w:val="single" w:sz="4" w:space="0" w:color="auto"/>
+              <w:left w:val="single" w:sz="4" w:space="0" w:color="auto"/>
+              <w:bottom w:val="single" w:sz="4" w:space="0" w:color="auto"/>
+              <w:right w:val="single" w:sz="4" w:space="0" w:color="auto"/>
+            </w:tcBorders>
+            <w:hideMark/>
+          </w:tcPr>
+          <w:p>
+            <w:pPr>
+              <w:rPr>
+                <w:lang w:val="fr-CH"/>
+              </w:rPr>
+            </w:pPr>
+            <w:r>
+              <w:rPr>
+                <w:lang w:val="fr-CH"/>
+              </w:rPr>
+              <w:t>0.82s</w:t>
+            </w:r>
+          </w:p>
+        </w:tc>
+        <w:tc>
+          <w:tcPr>
+            <w:tcW w:w="2615" w:type="dxa"/>
+            <w:tcBorders>
+              <w:top w:val="single" w:sz="4" w:space="0" w:color="auto"/>
+              <w:left w:val="single" w:sz="4" w:space="0" w:color="auto"/>
+              <w:bottom w:val="single" w:sz="4" w:space="0" w:color="auto"/>
+              <w:right w:val="single" w:sz="4" w:space="0" w:color="auto"/>
+            </w:tcBorders>
+            <w:hideMark/>
+          </w:tcPr>
+          <w:p>
+            <w:pPr>
+              <w:rPr>
+                <w:lang w:val="fr-CH"/>
+              </w:rPr>
+            </w:pPr>
+            <w:r>
+              <w:rPr>
+                <w:lang w:val="fr-CH"/>
+              </w:rPr>
+              <w:t>3.93s</w:t>
+            </w:r>
+          </w:p>
+        </w:tc>
+      </w:tr>
+      <w:tr>
+        <w:tc>
+          <w:tcPr>
+            <w:tcW w:w="3114" w:type="dxa"/>
+            <w:tcBorders>
+              <w:top w:val="single" w:sz="4" w:space="0" w:color="auto"/>
+              <w:left w:val="single" w:sz="4" w:space="0" w:color="auto"/>
+              <w:bottom w:val="single" w:sz="4" w:space="0" w:color="auto"/>
+              <w:right w:val="single" w:sz="4" w:space="0" w:color="auto"/>
+            </w:tcBorders>
+            <w:hideMark/>
+          </w:tcPr>
+          <w:p>
+            <w:pPr>
+              <w:rPr>
+                <w:lang w:val="fr-CH"/>
+              </w:rPr>
+            </w:pPr>
+            <w:r>
+              <w:rPr>
+                <w:lang w:val="fr-CH"/>
+              </w:rPr>
+              <w:t xml:space="preserve">Nombre de requêtes </w:t>
+            </w:r>
+          </w:p>
+        </w:tc>
+        <w:tc>
+          <w:tcPr>
+            <w:tcW w:w="1282" w:type="dxa"/>
+            <w:tcBorders>
+              <w:top w:val="single" w:sz="4" w:space="0" w:color="auto"/>
+              <w:left w:val="single" w:sz="4" w:space="0" w:color="auto"/>
+              <w:bottom w:val="single" w:sz="4" w:space="0" w:color="auto"/>
+              <w:right w:val="single" w:sz="4" w:space="0" w:color="auto"/>
+            </w:tcBorders>
+            <w:hideMark/>
+          </w:tcPr>
+          <w:p>
+            <w:pPr>
+              <w:rPr>
+                <w:lang w:val="fr-CH"/>
+              </w:rPr>
+            </w:pPr>
+            <w:r>
+              <w:rPr>
+                <w:lang w:val="fr-CH"/>
+              </w:rPr>
+              <w:t>13</w:t>
+            </w:r>
+          </w:p>
+        </w:tc>
+        <w:tc>
+          <w:tcPr>
+            <w:tcW w:w="2615" w:type="dxa"/>
+            <w:tcBorders>
+              <w:top w:val="single" w:sz="4" w:space="0" w:color="auto"/>
+              <w:left w:val="single" w:sz="4" w:space="0" w:color="auto"/>
+              <w:bottom w:val="single" w:sz="4" w:space="0" w:color="auto"/>
+              <w:right w:val="single" w:sz="4" w:space="0" w:color="auto"/>
+            </w:tcBorders>
+            <w:hideMark/>
+          </w:tcPr>
+          <w:p>
+            <w:pPr>
+              <w:rPr>
+                <w:lang w:val="fr-CH"/>
+              </w:rPr>
+            </w:pPr>
+            <w:r>
+              <w:rPr>
+                <w:lang w:val="fr-CH"/>
+              </w:rPr>
+              <w:t>67 (dont 30 images et une dizaine de scripts pour la pub)</w:t>
+            </w:r>
+          </w:p>
+        </w:tc>
+      </w:tr>
+    </w:tbl>
+    <w:p/>
+    <w:p>
+      <w:pPr>
+        <w:rPr>
+          <w:lang w:val="fr-CH"/>
+        </w:rPr>
+      </w:pPr>
+      <w:r>
+        <w:rPr>
+          <w:lang w:val="fr-CH"/>
+        </w:rPr>
+        <w:t xml:space="preserve">Voici un tableau permettant de voir la progression du chargement dans le temps des deux sites </w:t>
+      </w:r>
+    </w:p>
+    <w:p>
+      <w:pPr>
+        <w:rPr>
+          <w:lang w:val="fr-CH"/>
+        </w:rPr>
+      </w:pPr>
+      <w:r>
+        <w:rPr>
+          <w:noProof/>
+          <w:lang w:eastAsia="fr-FR"/>
+        </w:rPr>
+        <w:t xml:space="preserve"> </w:t>
+      </w:r>
+      <w:r>
+        <w:rPr>
+          <w:noProof/>
+          <w:lang w:eastAsia="fr-FR"/>
+        </w:rPr>
+        <w:drawing>
+          <wp:inline distT="0" distB="0" distL="0" distR="0">
+            <wp:extent cx="3838575" cy="1857375"/>
+            <wp:effectExtent l="0" t="0" r="9525" b="9525"/>
+            <wp:docPr id="1" name="Image 1"/>
+            <wp:cNvGraphicFramePr>
+              <a:graphicFrameLocks xmlns:a="http://schemas.openxmlformats.org/drawingml/2006/main" noChangeAspect="1"/>
+            </wp:cNvGraphicFramePr>
+            <a:graphic xmlns:a="http://schemas.openxmlformats.org/drawingml/2006/main">
+              <a:graphicData uri="http://schemas.openxmlformats.org/drawingml/2006/picture">
+                <pic:pic xmlns:pic="http://schemas.openxmlformats.org/drawingml/2006/picture">
+                  <pic:nvPicPr>
+                    <pic:cNvPr id="0" name="Image 1"/>
+                    <pic:cNvPicPr>
+                      <a:picLocks noChangeAspect="1" noChangeArrowheads="1"/>
+                    </pic:cNvPicPr>
+                  </pic:nvPicPr>
+                  <pic:blipFill>
+                    <a:blip r:embed="rId8">
+                      <a:extLst>
+                        <a:ext uri="{28A0092B-C50C-407E-A947-70E740481C1C}">
+                          <a14:useLocalDpi xmlns:a14="http://schemas.microsoft.com/office/drawing/2010/main" val="0"/>
+                        </a:ext>
+                      </a:extLst>
+                    </a:blip>
+                    <a:srcRect/>
+                    <a:stretch>
+                      <a:fillRect/>
+                    </a:stretch>
+                  </pic:blipFill>
+                  <pic:spPr bwMode="auto">
+                    <a:xfrm>
+                      <a:off x="0" y="0"/>
+                      <a:ext cx="3838575" cy="1857375"/>
+                    </a:xfrm>
+                    <a:prstGeom prst="rect">
+                      <a:avLst/>
+                    </a:prstGeom>
+                    <a:noFill/>
+                    <a:ln>
+                      <a:noFill/>
+                    </a:ln>
+                  </pic:spPr>
+                </pic:pic>
+              </a:graphicData>
+            </a:graphic>
+          </wp:inline>
+        </w:drawing>
+      </w:r>
+    </w:p>
+    <w:p>
+      <w:pPr>
+        <w:rPr>
+          <w:lang w:val="fr-CH"/>
+        </w:rPr>
+      </w:pPr>
+    </w:p>
+    <w:p>
+      <w:pPr>
+        <w:jc w:val="both"/>
+        <w:rPr>
+          <w:lang w:val="fr-CH"/>
+        </w:rPr>
+      </w:pPr>
+      <w:r>
+        <w:rPr>
+          <w:lang w:val="fr-CH"/>
+        </w:rPr>
+        <w:t>Avec ces données en tête nous pouvons en déduire certaines choses. Premièrement, bien que notre site soit plus petit et propose moins de fonctionnalités, il est indéniable que le nombre de requêtes ralenti grandement notre concurrent. De plus le choix du serveur impacte grandement le résultat final pour des sites aussi peu lourd.</w:t>
+      </w:r>
+    </w:p>
+    <w:p>
+      <w:pPr>
+        <w:rPr>
+          <w:lang w:val="fr-CH"/>
+        </w:rPr>
+      </w:pPr>
+    </w:p>
+    <w:p>
+      <w:pPr>
+        <w:pStyle w:val="Titre2"/>
+        <w:jc w:val="center"/>
+      </w:pPr>
+      <w:r>
+        <w:t>Conclusion</w:t>
+      </w:r>
+    </w:p>
+    <w:p>
+      <w:pPr>
+        <w:rPr>
+          <w:lang w:val="fr-CH"/>
+        </w:rPr>
+      </w:pPr>
+    </w:p>
+    <w:p>
+      <w:pPr>
+        <w:jc w:val="both"/>
+        <w:rPr>
+          <w:color w:val="000000" w:themeColor="text1"/>
+          <w:lang w:val="fr-CH"/>
+        </w:rPr>
+      </w:pPr>
+      <w:r>
+        <w:rPr>
+          <w:lang w:val="fr-CH"/>
+        </w:rPr>
+        <w:t xml:space="preserve">Dans l’optique de </w:t>
+      </w:r>
+      <w:proofErr w:type="spellStart"/>
+      <w:r>
+        <w:rPr>
+          <w:lang w:val="fr-CH"/>
+        </w:rPr>
+        <w:t>scaler</w:t>
+      </w:r>
+      <w:proofErr w:type="spellEnd"/>
+      <w:r>
+        <w:rPr>
+          <w:lang w:val="fr-CH"/>
+        </w:rPr>
+        <w:t xml:space="preserve"> notre site </w:t>
+      </w:r>
+      <w:r>
+        <w:rPr>
+          <w:color w:val="000000" w:themeColor="text1"/>
+          <w:lang w:val="fr-CH"/>
+        </w:rPr>
+        <w:t xml:space="preserve">de </w:t>
+      </w:r>
+      <w:proofErr w:type="spellStart"/>
+      <w:r>
+        <w:rPr>
+          <w:color w:val="000000" w:themeColor="text1"/>
+          <w:lang w:val="fr-CH"/>
+        </w:rPr>
+        <w:t>todo</w:t>
+      </w:r>
+      <w:proofErr w:type="spellEnd"/>
+      <w:r>
+        <w:rPr>
+          <w:color w:val="000000" w:themeColor="text1"/>
+          <w:lang w:val="fr-CH"/>
+        </w:rPr>
+        <w:t xml:space="preserve"> </w:t>
+      </w:r>
+      <w:proofErr w:type="spellStart"/>
+      <w:r>
+        <w:rPr>
+          <w:color w:val="000000" w:themeColor="text1"/>
+          <w:lang w:val="fr-CH"/>
+        </w:rPr>
+        <w:t>list</w:t>
+      </w:r>
+      <w:proofErr w:type="spellEnd"/>
+      <w:r>
+        <w:rPr>
+          <w:color w:val="000000" w:themeColor="text1"/>
+          <w:lang w:val="fr-CH"/>
+        </w:rPr>
+        <w:t xml:space="preserve"> sur notre concurrent (</w:t>
+      </w:r>
+      <w:hyperlink r:id="rId9" w:history="1">
+        <w:r>
+          <w:rPr>
+            <w:rStyle w:val="Lienhypertexte"/>
+            <w:lang w:val="fr-CH"/>
+          </w:rPr>
+          <w:t>http://www.todolistme.net</w:t>
+        </w:r>
+      </w:hyperlink>
+      <w:r>
+        <w:rPr>
+          <w:color w:val="000000" w:themeColor="text1"/>
+          <w:lang w:val="fr-CH"/>
+        </w:rPr>
+        <w:t>) nous devons faire attention à ne pas répéter les erreurs qu’ils ont commises.</w:t>
+      </w:r>
+      <w:r>
+        <w:rPr>
+          <w:color w:val="000000" w:themeColor="text1"/>
+          <w:lang w:val="fr-CH"/>
+        </w:rPr>
+        <w:br/>
+      </w:r>
+      <w:proofErr w:type="gramStart"/>
+      <w:r>
+        <w:rPr>
+          <w:color w:val="000000" w:themeColor="text1"/>
+          <w:lang w:val="fr-CH"/>
+        </w:rPr>
+        <w:t>N’oublions</w:t>
+      </w:r>
+      <w:proofErr w:type="gramEnd"/>
+      <w:r>
+        <w:rPr>
+          <w:color w:val="000000" w:themeColor="text1"/>
+          <w:lang w:val="fr-CH"/>
+        </w:rPr>
+        <w:t xml:space="preserve"> pas que dans un souci d’optimisation il serait préférable de crée une base de données externe et de ne plus stocker les </w:t>
+      </w:r>
+      <w:proofErr w:type="spellStart"/>
+      <w:r>
+        <w:rPr>
+          <w:color w:val="000000" w:themeColor="text1"/>
+          <w:lang w:val="fr-CH"/>
+        </w:rPr>
+        <w:t>todos</w:t>
+      </w:r>
+      <w:proofErr w:type="spellEnd"/>
+      <w:r>
+        <w:rPr>
+          <w:color w:val="000000" w:themeColor="text1"/>
+          <w:lang w:val="fr-CH"/>
+        </w:rPr>
+        <w:t xml:space="preserve"> en « local </w:t>
+      </w:r>
+      <w:proofErr w:type="spellStart"/>
+      <w:r>
+        <w:rPr>
+          <w:color w:val="000000" w:themeColor="text1"/>
+          <w:lang w:val="fr-CH"/>
+        </w:rPr>
+        <w:t>storage</w:t>
+      </w:r>
+      <w:proofErr w:type="spellEnd"/>
+      <w:r>
+        <w:rPr>
+          <w:color w:val="000000" w:themeColor="text1"/>
+          <w:lang w:val="fr-CH"/>
+        </w:rPr>
+        <w:t> ».</w:t>
+      </w:r>
+    </w:p>
+    <w:p>
+      <w:pPr>
+        <w:jc w:val="both"/>
+        <w:rPr>
+          <w:color w:val="000000" w:themeColor="text1"/>
+          <w:lang w:val="fr-CH"/>
+        </w:rPr>
+      </w:pPr>
+      <w:r>
+        <w:rPr>
+          <w:color w:val="000000" w:themeColor="text1"/>
+          <w:lang w:val="fr-CH"/>
+        </w:rPr>
+        <w:t>Les points principaux seront de faire attention au nombre de requêtes, à l’utilisation des images et à l’emplacement du serveur. De plus il faut garder à l’esprit de ne pas dépasser les 1Mo pour ce genre de petit site qui doit rester facile et rapide d’accès.</w:t>
+      </w:r>
+    </w:p>
+    <w:p>
+      <w:pPr>
+        <w:rPr>
+          <w:lang w:val="fr-CH"/>
+        </w:rPr>
+      </w:pPr>
+      <w:bookmarkStart w:id="5" w:name="_GoBack"/>
+      <w:bookmarkEnd w:id="5"/>
+    </w:p>
+    <w:p>
+      <w:pPr>
+        <w:rPr>
+          <w:sz w:val="26"/>
+          <w:szCs w:val="26"/>
+          <w:lang w:val="fr-CH"/>
+        </w:rPr>
+      </w:pPr>
+      <w:r>
+        <w:rPr>
+          <w:lang w:val="fr-CH"/>
+        </w:rPr>
+        <w:lastRenderedPageBreak/>
         <w:br/>
       </w:r>
       <w:r>
@@ -2540,7 +4149,7 @@
 </file>
 
 <file path=word/numbering.xml><?xml version="1.0" encoding="utf-8"?>
-<w:numbering xmlns:wpc="http://schemas.microsoft.com/office/word/2010/wordprocessingCanvas" xmlns:cx="http://schemas.microsoft.com/office/drawing/2014/chartex" xmlns:cx1="http://schemas.microsoft.com/office/drawing/2015/9/8/chartex" xmlns:cx2="http://schemas.microsoft.com/office/drawing/2015/10/21/chartex" xmlns:cx3="http://schemas.microsoft.com/office/drawing/2016/5/9/chartex" xmlns:cx4="http://schemas.microsoft.com/office/drawing/2016/5/10/chartex" xmlns:cx5="http://schemas.microsoft.com/office/drawing/2016/5/11/chartex" xmlns:cx6="http://schemas.microsoft.com/office/drawing/2016/5/12/chartex" xmlns:cx7="http://schemas.microsoft.com/office/drawing/2016/5/13/chartex" xmlns:cx8="http://schemas.microsoft.com/office/drawing/2016/5/14/chartex" xmlns:mc="http://schemas.openxmlformats.org/markup-compatibility/2006" xmlns:aink="http://schemas.microsoft.com/office/drawing/2016/ink" xmlns:am3d="http://schemas.microsoft.com/office/drawing/2017/model3d" xmlns:o="urn:schemas-microsoft-com:office:office" xmlns:r="http://schemas.openxmlformats.org/officeDocument/2006/relationships" xmlns:m="http://schemas.openxmlformats.org/officeDocument/2006/math" xmlns:v="urn:schemas-microsoft-com:vml" xmlns:wp14="http://schemas.microsoft.com/office/word/2010/wordprocessingDrawing" xmlns:wp="http://schemas.openxmlformats.org/drawingml/2006/wordprocessingDrawing" xmlns:w10="urn:schemas-microsoft-com:office:word" xmlns:w="http://schemas.openxmlformats.org/wordprocessingml/2006/main" xmlns:w14="http://schemas.microsoft.com/office/word/2010/wordml" xmlns:w15="http://schemas.microsoft.com/office/word/2012/wordml" xmlns:w16cid="http://schemas.microsoft.com/office/word/2016/wordml/cid" xmlns:w16se="http://schemas.microsoft.com/office/word/2015/wordml/symex" xmlns:wpg="http://schemas.microsoft.com/office/word/2010/wordprocessingGroup" xmlns:wpi="http://schemas.microsoft.com/office/word/2010/wordprocessingInk" xmlns:wne="http://schemas.microsoft.com/office/word/2006/wordml" xmlns:wps="http://schemas.microsoft.com/office/word/2010/wordprocessingShape" mc:Ignorable="w14 w15 w16se w16cid wp14">
+<w:numbering xmlns:wpc="http://schemas.microsoft.com/office/word/2010/wordprocessingCanvas" xmlns:mc="http://schemas.openxmlformats.org/markup-compatibility/2006" xmlns:o="urn:schemas-microsoft-com:office:office" xmlns:r="http://schemas.openxmlformats.org/officeDocument/2006/relationships" xmlns:m="http://schemas.openxmlformats.org/officeDocument/2006/math" xmlns:v="urn:schemas-microsoft-com:vml" xmlns:wp14="http://schemas.microsoft.com/office/word/2010/wordprocessingDrawing" xmlns:wp="http://schemas.openxmlformats.org/drawingml/2006/wordprocessingDrawing" xmlns:w10="urn:schemas-microsoft-com:office:word" xmlns:w="http://schemas.openxmlformats.org/wordprocessingml/2006/main" xmlns:w14="http://schemas.microsoft.com/office/word/2010/wordml" xmlns:w15="http://schemas.microsoft.com/office/word/2012/wordml" xmlns:wpg="http://schemas.microsoft.com/office/word/2010/wordprocessingGroup" xmlns:wpi="http://schemas.microsoft.com/office/word/2010/wordprocessingInk" xmlns:wne="http://schemas.microsoft.com/office/word/2006/wordml" xmlns:wps="http://schemas.microsoft.com/office/word/2010/wordprocessingShape" mc:Ignorable="w14 w15 wp14">
   <w:abstractNum w:abstractNumId="0" w15:restartNumberingAfterBreak="0">
     <w:nsid w:val="13CA5FBF"/>
     <w:multiLevelType w:val="hybridMultilevel"/>
@@ -2937,7 +4546,7 @@
 </file>
 
 <file path=word/styles.xml><?xml version="1.0" encoding="utf-8"?>
-<w:styles xmlns:mc="http://schemas.openxmlformats.org/markup-compatibility/2006" xmlns:r="http://schemas.openxmlformats.org/officeDocument/2006/relationships" xmlns:w="http://schemas.openxmlformats.org/wordprocessingml/2006/main" xmlns:w14="http://schemas.microsoft.com/office/word/2010/wordml" xmlns:w15="http://schemas.microsoft.com/office/word/2012/wordml" xmlns:w16cid="http://schemas.microsoft.com/office/word/2016/wordml/cid" xmlns:w16se="http://schemas.microsoft.com/office/word/2015/wordml/symex" mc:Ignorable="w14 w15 w16se w16cid">
+<w:styles xmlns:mc="http://schemas.openxmlformats.org/markup-compatibility/2006" xmlns:r="http://schemas.openxmlformats.org/officeDocument/2006/relationships" xmlns:w="http://schemas.openxmlformats.org/wordprocessingml/2006/main" xmlns:w14="http://schemas.microsoft.com/office/word/2010/wordml" xmlns:w15="http://schemas.microsoft.com/office/word/2012/wordml" mc:Ignorable="w14 w15">
   <w:docDefaults>
     <w:rPrDefault>
       <w:rPr>
@@ -2953,7 +4562,7 @@
       </w:pPr>
     </w:pPrDefault>
   </w:docDefaults>
-  <w:latentStyles w:defLockedState="0" w:defUIPriority="99" w:defSemiHidden="0" w:defUnhideWhenUsed="0" w:defQFormat="0" w:count="375">
+  <w:latentStyles w:defLockedState="0" w:defUIPriority="99" w:defSemiHidden="0" w:defUnhideWhenUsed="0" w:defQFormat="0" w:count="371">
     <w:lsdException w:name="Normal" w:uiPriority="0" w:qFormat="1"/>
     <w:lsdException w:name="heading 1" w:uiPriority="9" w:qFormat="1"/>
     <w:lsdException w:name="heading 2" w:semiHidden="1" w:uiPriority="9" w:unhideWhenUsed="1" w:qFormat="1"/>
@@ -3059,6 +4668,7 @@
     <w:lsdException w:name="HTML Sample" w:semiHidden="1" w:unhideWhenUsed="1"/>
     <w:lsdException w:name="HTML Typewriter" w:semiHidden="1" w:unhideWhenUsed="1"/>
     <w:lsdException w:name="HTML Variable" w:semiHidden="1" w:unhideWhenUsed="1"/>
+    <w:lsdException w:name="Normal Table" w:semiHidden="1" w:unhideWhenUsed="1"/>
     <w:lsdException w:name="annotation subject" w:semiHidden="1" w:unhideWhenUsed="1"/>
     <w:lsdException w:name="No List" w:semiHidden="1" w:unhideWhenUsed="1"/>
     <w:lsdException w:name="Outline List 1" w:semiHidden="1" w:unhideWhenUsed="1"/>
@@ -3102,8 +4712,10 @@
     <w:lsdException w:name="Table Elegant" w:semiHidden="1" w:unhideWhenUsed="1"/>
     <w:lsdException w:name="Table Professional" w:semiHidden="1" w:unhideWhenUsed="1"/>
     <w:lsdException w:name="Table Subtle 1" w:semiHidden="1" w:unhideWhenUsed="1"/>
+    <w:lsdException w:name="Table Subtle 2" w:semiHidden="1" w:unhideWhenUsed="1"/>
     <w:lsdException w:name="Table Web 1" w:semiHidden="1" w:unhideWhenUsed="1"/>
     <w:lsdException w:name="Table Web 2" w:semiHidden="1" w:unhideWhenUsed="1"/>
+    <w:lsdException w:name="Table Web 3" w:semiHidden="1" w:unhideWhenUsed="1"/>
     <w:lsdException w:name="Balloon Text" w:semiHidden="1" w:unhideWhenUsed="1"/>
     <w:lsdException w:name="Table Grid" w:uiPriority="39"/>
     <w:lsdException w:name="Table Theme" w:semiHidden="1" w:unhideWhenUsed="1"/>
@@ -3322,20 +4934,16 @@
     <w:lsdException w:name="List Table 5 Dark Accent 6" w:uiPriority="50"/>
     <w:lsdException w:name="List Table 6 Colorful Accent 6" w:uiPriority="51"/>
     <w:lsdException w:name="List Table 7 Colorful Accent 6" w:uiPriority="52"/>
-    <w:lsdException w:name="Mention" w:semiHidden="1" w:unhideWhenUsed="1"/>
-    <w:lsdException w:name="Smart Hyperlink" w:semiHidden="1" w:unhideWhenUsed="1"/>
-    <w:lsdException w:name="Hashtag" w:semiHidden="1" w:unhideWhenUsed="1"/>
-    <w:lsdException w:name="Unresolved Mention" w:semiHidden="1" w:unhideWhenUsed="1"/>
   </w:latentStyles>
   <w:style w:type="paragraph" w:default="1" w:styleId="Normal">
     <w:name w:val="Normal"/>
     <w:qFormat/>
   </w:style>
-  <w:style w:type="paragraph" w:styleId="Heading1">
+  <w:style w:type="paragraph" w:styleId="Titre1">
     <w:name w:val="heading 1"/>
     <w:basedOn w:val="Normal"/>
     <w:next w:val="Normal"/>
-    <w:link w:val="Heading1Char"/>
+    <w:link w:val="Titre1Car"/>
     <w:uiPriority w:val="9"/>
     <w:qFormat/>
     <w:rsid w:val="007D2D52"/>
@@ -3355,11 +4963,11 @@
       <w:lang w:val="fr-CH"/>
     </w:rPr>
   </w:style>
-  <w:style w:type="paragraph" w:styleId="Heading2">
+  <w:style w:type="paragraph" w:styleId="Titre2">
     <w:name w:val="heading 2"/>
     <w:basedOn w:val="Normal"/>
     <w:next w:val="Normal"/>
-    <w:link w:val="Heading2Char"/>
+    <w:link w:val="Titre2Car"/>
     <w:uiPriority w:val="9"/>
     <w:unhideWhenUsed/>
     <w:qFormat/>
@@ -3380,11 +4988,11 @@
       <w:lang w:val="fr-CH"/>
     </w:rPr>
   </w:style>
-  <w:style w:type="paragraph" w:styleId="Heading3">
+  <w:style w:type="paragraph" w:styleId="Titre3">
     <w:name w:val="heading 3"/>
     <w:basedOn w:val="Normal"/>
     <w:next w:val="Normal"/>
-    <w:link w:val="Heading3Char"/>
+    <w:link w:val="Titre3Car"/>
     <w:uiPriority w:val="9"/>
     <w:unhideWhenUsed/>
     <w:qFormat/>
@@ -3404,11 +5012,11 @@
       <w:u w:val="single"/>
     </w:rPr>
   </w:style>
-  <w:style w:type="paragraph" w:styleId="Heading4">
+  <w:style w:type="paragraph" w:styleId="Titre4">
     <w:name w:val="heading 4"/>
     <w:basedOn w:val="Normal"/>
     <w:next w:val="Normal"/>
-    <w:link w:val="Heading4Char"/>
+    <w:link w:val="Titre4Car"/>
     <w:uiPriority w:val="9"/>
     <w:unhideWhenUsed/>
     <w:qFormat/>
@@ -3426,13 +5034,13 @@
       <w:color w:val="2E74B5" w:themeColor="accent1" w:themeShade="BF"/>
     </w:rPr>
   </w:style>
-  <w:style w:type="character" w:default="1" w:styleId="DefaultParagraphFont">
+  <w:style w:type="character" w:default="1" w:styleId="Policepardfaut">
     <w:name w:val="Default Paragraph Font"/>
     <w:uiPriority w:val="1"/>
     <w:semiHidden/>
     <w:unhideWhenUsed/>
   </w:style>
-  <w:style w:type="table" w:default="1" w:styleId="TableNormal">
+  <w:style w:type="table" w:default="1" w:styleId="TableauNormal">
     <w:name w:val="Normal Table"/>
     <w:uiPriority w:val="99"/>
     <w:semiHidden/>
@@ -3447,15 +5055,15 @@
       </w:tblCellMar>
     </w:tblPr>
   </w:style>
-  <w:style w:type="numbering" w:default="1" w:styleId="NoList">
+  <w:style w:type="numbering" w:default="1" w:styleId="Aucuneliste">
     <w:name w:val="No List"/>
     <w:uiPriority w:val="99"/>
     <w:semiHidden/>
     <w:unhideWhenUsed/>
   </w:style>
-  <w:style w:type="table" w:styleId="TableGrid">
+  <w:style w:type="table" w:styleId="Grilledutableau">
     <w:name w:val="Table Grid"/>
-    <w:basedOn w:val="TableNormal"/>
+    <w:basedOn w:val="TableauNormal"/>
     <w:uiPriority w:val="39"/>
     <w:rsid w:val="00693E80"/>
     <w:pPr>
@@ -3472,7 +5080,7 @@
       </w:tblBorders>
     </w:tblPr>
   </w:style>
-  <w:style w:type="paragraph" w:styleId="ListParagraph">
+  <w:style w:type="paragraph" w:styleId="Paragraphedeliste">
     <w:name w:val="List Paragraph"/>
     <w:basedOn w:val="Normal"/>
     <w:uiPriority w:val="34"/>
@@ -3483,11 +5091,11 @@
       <w:contextualSpacing/>
     </w:pPr>
   </w:style>
-  <w:style w:type="paragraph" w:styleId="Title">
+  <w:style w:type="paragraph" w:styleId="Titre">
     <w:name w:val="Title"/>
     <w:basedOn w:val="Normal"/>
     <w:next w:val="Normal"/>
-    <w:link w:val="TitleChar"/>
+    <w:link w:val="TitreCar"/>
     <w:uiPriority w:val="10"/>
     <w:qFormat/>
     <w:rsid w:val="005B12D5"/>
@@ -3503,10 +5111,10 @@
       <w:szCs w:val="56"/>
     </w:rPr>
   </w:style>
-  <w:style w:type="character" w:customStyle="1" w:styleId="TitleChar">
-    <w:name w:val="Title Char"/>
-    <w:basedOn w:val="DefaultParagraphFont"/>
-    <w:link w:val="Title"/>
+  <w:style w:type="character" w:customStyle="1" w:styleId="TitreCar">
+    <w:name w:val="Titre Car"/>
+    <w:basedOn w:val="Policepardfaut"/>
+    <w:link w:val="Titre"/>
     <w:uiPriority w:val="10"/>
     <w:rsid w:val="005B12D5"/>
     <w:rPr>
@@ -3517,10 +5125,10 @@
       <w:szCs w:val="56"/>
     </w:rPr>
   </w:style>
-  <w:style w:type="character" w:customStyle="1" w:styleId="Heading1Char">
-    <w:name w:val="Heading 1 Char"/>
-    <w:basedOn w:val="DefaultParagraphFont"/>
-    <w:link w:val="Heading1"/>
+  <w:style w:type="character" w:customStyle="1" w:styleId="Titre1Car">
+    <w:name w:val="Titre 1 Car"/>
+    <w:basedOn w:val="Policepardfaut"/>
+    <w:link w:val="Titre1"/>
     <w:uiPriority w:val="9"/>
     <w:rsid w:val="007D2D52"/>
     <w:rPr>
@@ -3532,10 +5140,10 @@
       <w:lang w:val="fr-CH"/>
     </w:rPr>
   </w:style>
-  <w:style w:type="character" w:customStyle="1" w:styleId="Heading2Char">
-    <w:name w:val="Heading 2 Char"/>
-    <w:basedOn w:val="DefaultParagraphFont"/>
-    <w:link w:val="Heading2"/>
+  <w:style w:type="character" w:customStyle="1" w:styleId="Titre2Car">
+    <w:name w:val="Titre 2 Car"/>
+    <w:basedOn w:val="Policepardfaut"/>
+    <w:link w:val="Titre2"/>
     <w:uiPriority w:val="9"/>
     <w:rsid w:val="007D2D52"/>
     <w:rPr>
@@ -3548,9 +5156,9 @@
       <w:lang w:val="fr-CH"/>
     </w:rPr>
   </w:style>
-  <w:style w:type="character" w:styleId="Hyperlink">
+  <w:style w:type="character" w:styleId="Lienhypertexte">
     <w:name w:val="Hyperlink"/>
-    <w:basedOn w:val="DefaultParagraphFont"/>
+    <w:basedOn w:val="Policepardfaut"/>
     <w:uiPriority w:val="99"/>
     <w:unhideWhenUsed/>
     <w:rsid w:val="001845BD"/>
@@ -3559,10 +5167,10 @@
       <w:u w:val="single"/>
     </w:rPr>
   </w:style>
-  <w:style w:type="character" w:customStyle="1" w:styleId="Heading3Char">
-    <w:name w:val="Heading 3 Char"/>
-    <w:basedOn w:val="DefaultParagraphFont"/>
-    <w:link w:val="Heading3"/>
+  <w:style w:type="character" w:customStyle="1" w:styleId="Titre3Car">
+    <w:name w:val="Titre 3 Car"/>
+    <w:basedOn w:val="Policepardfaut"/>
+    <w:link w:val="Titre3"/>
     <w:uiPriority w:val="9"/>
     <w:rsid w:val="007D2D52"/>
     <w:rPr>
@@ -3573,10 +5181,10 @@
       <w:u w:val="single"/>
     </w:rPr>
   </w:style>
-  <w:style w:type="character" w:customStyle="1" w:styleId="Heading4Char">
-    <w:name w:val="Heading 4 Char"/>
-    <w:basedOn w:val="DefaultParagraphFont"/>
-    <w:link w:val="Heading4"/>
+  <w:style w:type="character" w:customStyle="1" w:styleId="Titre4Car">
+    <w:name w:val="Titre 4 Car"/>
+    <w:basedOn w:val="Policepardfaut"/>
+    <w:link w:val="Titre4"/>
     <w:uiPriority w:val="9"/>
     <w:rsid w:val="00914421"/>
     <w:rPr>
@@ -3586,7 +5194,7 @@
       <w:color w:val="2E74B5" w:themeColor="accent1" w:themeShade="BF"/>
     </w:rPr>
   </w:style>
-  <w:style w:type="paragraph" w:styleId="NoSpacing">
+  <w:style w:type="paragraph" w:styleId="Sansinterligne">
     <w:name w:val="No Spacing"/>
     <w:uiPriority w:val="1"/>
     <w:qFormat/>
@@ -3595,9 +5203,9 @@
       <w:spacing w:after="0" w:line="240" w:lineRule="auto"/>
     </w:pPr>
   </w:style>
-  <w:style w:type="character" w:styleId="FollowedHyperlink">
+  <w:style w:type="character" w:styleId="Lienhypertextesuivivisit">
     <w:name w:val="FollowedHyperlink"/>
-    <w:basedOn w:val="DefaultParagraphFont"/>
+    <w:basedOn w:val="Policepardfaut"/>
     <w:uiPriority w:val="99"/>
     <w:semiHidden/>
     <w:unhideWhenUsed/>
@@ -3607,10 +5215,10 @@
       <w:u w:val="single"/>
     </w:rPr>
   </w:style>
-  <w:style w:type="paragraph" w:styleId="BalloonText">
+  <w:style w:type="paragraph" w:styleId="Textedebulles">
     <w:name w:val="Balloon Text"/>
     <w:basedOn w:val="Normal"/>
-    <w:link w:val="BalloonTextChar"/>
+    <w:link w:val="TextedebullesCar"/>
     <w:uiPriority w:val="99"/>
     <w:semiHidden/>
     <w:unhideWhenUsed/>
@@ -3624,10 +5232,10 @@
       <w:szCs w:val="18"/>
     </w:rPr>
   </w:style>
-  <w:style w:type="character" w:customStyle="1" w:styleId="BalloonTextChar">
-    <w:name w:val="Balloon Text Char"/>
-    <w:basedOn w:val="DefaultParagraphFont"/>
-    <w:link w:val="BalloonText"/>
+  <w:style w:type="character" w:customStyle="1" w:styleId="TextedebullesCar">
+    <w:name w:val="Texte de bulles Car"/>
+    <w:basedOn w:val="Policepardfaut"/>
+    <w:link w:val="Textedebulles"/>
     <w:uiPriority w:val="99"/>
     <w:semiHidden/>
     <w:rsid w:val="009F469C"/>

</xml_diff>